<commit_message>
Ampliación de la gestión del alcance.
	- Se añade introducción del alcance
	- Se completa tabla de responsabilidades
	- Se aclaran los apartados.
</commit_message>
<xml_diff>
--- a/Documentos_generados/Integracion_Alcance/Alcance/GESTION DEL ALCANCE.docx
+++ b/Documentos_generados/Integracion_Alcance/Alcance/GESTION DEL ALCANCE.docx
@@ -1,6 +1,6 @@
 
 <file path=word/document.xml><?xml version="1.0" encoding="utf-8"?>
-<w:document xmlns:wpc="http://schemas.microsoft.com/office/word/2010/wordprocessingCanvas" xmlns:cx="http://schemas.microsoft.com/office/drawing/2014/chartex" xmlns:cx1="http://schemas.microsoft.com/office/drawing/2015/9/8/chartex" xmlns:cx2="http://schemas.microsoft.com/office/drawing/2015/10/21/chartex" xmlns:cx3="http://schemas.microsoft.com/office/drawing/2016/5/9/chartex" xmlns:cx4="http://schemas.microsoft.com/office/drawing/2016/5/10/chartex" xmlns:cx5="http://schemas.microsoft.com/office/drawing/2016/5/11/chartex" xmlns:cx6="http://schemas.microsoft.com/office/drawing/2016/5/12/chartex" xmlns:cx7="http://schemas.microsoft.com/office/drawing/2016/5/13/chartex" xmlns:cx8="http://schemas.microsoft.com/office/drawing/2016/5/14/chartex" xmlns:mc="http://schemas.openxmlformats.org/markup-compatibility/2006" xmlns:aink="http://schemas.microsoft.com/office/drawing/2016/ink" xmlns:am3d="http://schemas.microsoft.com/office/drawing/2017/model3d" xmlns:o="urn:schemas-microsoft-com:office:office" xmlns:r="http://schemas.openxmlformats.org/officeDocument/2006/relationships" xmlns:m="http://schemas.openxmlformats.org/officeDocument/2006/math" xmlns:v="urn:schemas-microsoft-com:vml" xmlns:wp14="http://schemas.microsoft.com/office/word/2010/wordprocessingDrawing" xmlns:wp="http://schemas.openxmlformats.org/drawingml/2006/wordprocessingDrawing" xmlns:w10="urn:schemas-microsoft-com:office:word" xmlns:w="http://schemas.openxmlformats.org/wordprocessingml/2006/main" xmlns:w14="http://schemas.microsoft.com/office/word/2010/wordml" xmlns:w15="http://schemas.microsoft.com/office/word/2012/wordml" xmlns:w16cid="http://schemas.microsoft.com/office/word/2016/wordml/cid" xmlns:w16se="http://schemas.microsoft.com/office/word/2015/wordml/symex" xmlns:wpg="http://schemas.microsoft.com/office/word/2010/wordprocessingGroup" xmlns:wpi="http://schemas.microsoft.com/office/word/2010/wordprocessingInk" xmlns:wne="http://schemas.microsoft.com/office/word/2006/wordml" xmlns:wps="http://schemas.microsoft.com/office/word/2010/wordprocessingShape" mc:Ignorable="w14 w15 w16se w16cid wp14">
+<w:document xmlns:wpc="http://schemas.microsoft.com/office/word/2010/wordprocessingCanvas" xmlns:mc="http://schemas.openxmlformats.org/markup-compatibility/2006" xmlns:o="urn:schemas-microsoft-com:office:office" xmlns:r="http://schemas.openxmlformats.org/officeDocument/2006/relationships" xmlns:m="http://schemas.openxmlformats.org/officeDocument/2006/math" xmlns:v="urn:schemas-microsoft-com:vml" xmlns:wp14="http://schemas.microsoft.com/office/word/2010/wordprocessingDrawing" xmlns:wp="http://schemas.openxmlformats.org/drawingml/2006/wordprocessingDrawing" xmlns:w10="urn:schemas-microsoft-com:office:word" xmlns:w="http://schemas.openxmlformats.org/wordprocessingml/2006/main" xmlns:w14="http://schemas.microsoft.com/office/word/2010/wordml" xmlns:wpg="http://schemas.microsoft.com/office/word/2010/wordprocessingGroup" xmlns:wpi="http://schemas.microsoft.com/office/word/2010/wordprocessingInk" xmlns:wne="http://schemas.microsoft.com/office/word/2006/wordml" xmlns:wps="http://schemas.microsoft.com/office/word/2010/wordprocessingShape" mc:Ignorable="w14 wp14">
   <w:body>
     <w:p>
       <w:r>
@@ -17,7 +17,7 @@
         </w:numPr>
       </w:pPr>
       <w:r>
-        <w:t>Plan para la gestión del alcance.</w:t>
+        <w:t>Definición del alcance.</w:t>
       </w:r>
     </w:p>
     <w:p>
@@ -28,45 +28,161 @@
     </w:p>
     <w:p>
       <w:r>
-        <w:t xml:space="preserve">En este apartado, se procede a describir los procedimientos que se van a llevar a cabo para poder realizar el análisis, planificación, desarrollo e implementación del proyecto. El objetivo de </w:t>
-      </w:r>
-      <w:proofErr w:type="gramStart"/>
-      <w:r>
-        <w:t>esto,</w:t>
-      </w:r>
-      <w:proofErr w:type="gramEnd"/>
-      <w:r>
-        <w:t xml:space="preserve"> es tratar de pautar de forma clara y ordenada las tareas que se deben realizar a lo largo del proyecto.</w:t>
+        <w:t>El alcance de este proyecto ha sido pautado por la Comunidad de Madrid mediante la oferta del proyecto “</w:t>
+      </w:r>
+      <w:proofErr w:type="spellStart"/>
+      <w:r>
+        <w:t>MeCuida</w:t>
+      </w:r>
+      <w:proofErr w:type="spellEnd"/>
+      <w:r>
+        <w:t>”. La oferta específica de manera concreta el tiempo disponible y la finalidad de este proyecto. En el marco del alcance, se especifica que se dará por finalizado y satisfactorio el proyecto una vez este esté en pleno funcionamiento en todos los hospitales que se han creído oportunos para la implantación del sistema GRP.</w:t>
+      </w:r>
+      <w:r>
+        <w:t xml:space="preserve"> </w:t>
       </w:r>
     </w:p>
+    <w:p/>
+    <w:p>
+      <w:r>
+        <w:t xml:space="preserve">En primer lugar se realizará un análisis de las enfermedades que se consideran controlables mediante el sistema GRP. </w:t>
+      </w:r>
+    </w:p>
+    <w:p>
+      <w:r>
+        <w:t>En paralelo con este análisis deberá desarrollarse un software para las partes involucradas, tanto médicos como pacientes.</w:t>
+      </w:r>
+    </w:p>
+    <w:p>
+      <w:r>
+        <w:t xml:space="preserve">Será necesaria la planificación de una red de comunicaciones para la gestión de los datos que generarán las partes involucradas. Esta red deberá cumplir una serie de estándares de calidad para garantizar un correcto funcionamiento y cumplir con una normativa de protección de datos personales. La implementación de infraestructuras complementarias al servicio final, que es la implantación del GRP, también serán responsabilidad de la empresa Samba </w:t>
+      </w:r>
+      <w:proofErr w:type="spellStart"/>
+      <w:r>
+        <w:t>Solutions</w:t>
+      </w:r>
+      <w:proofErr w:type="spellEnd"/>
+      <w:r>
+        <w:t>. Estos servicios complementarios involucran:</w:t>
+      </w:r>
+    </w:p>
+    <w:p/>
+    <w:p>
+      <w:pPr>
+        <w:pStyle w:val="Prrafodelista"/>
+        <w:numPr>
+          <w:ilvl w:val="0"/>
+          <w:numId w:val="9"/>
+        </w:numPr>
+      </w:pPr>
+      <w:r>
+        <w:t>Gestión de llamadas por parte de los pacientes. (</w:t>
+      </w:r>
+      <w:proofErr w:type="spellStart"/>
+      <w:r>
+        <w:t>Call</w:t>
+      </w:r>
+      <w:proofErr w:type="spellEnd"/>
+      <w:r>
+        <w:t xml:space="preserve"> Centre)</w:t>
+      </w:r>
+    </w:p>
+    <w:p>
+      <w:pPr>
+        <w:pStyle w:val="Prrafodelista"/>
+        <w:numPr>
+          <w:ilvl w:val="0"/>
+          <w:numId w:val="9"/>
+        </w:numPr>
+      </w:pPr>
+      <w:r>
+        <w:t>Gestión de dispositivos. (Almacenamiento, reparto, reparaciones, puesta en servicio…)</w:t>
+      </w:r>
+    </w:p>
+    <w:p>
+      <w:pPr>
+        <w:pStyle w:val="Prrafodelista"/>
+        <w:numPr>
+          <w:ilvl w:val="0"/>
+          <w:numId w:val="9"/>
+        </w:numPr>
+      </w:pPr>
+      <w:r>
+        <w:t>Gestión de los cursos de formación a los</w:t>
+      </w:r>
+      <w:r>
+        <w:t xml:space="preserve"> servicios sanitarios que van a hacer usos del sistema GRP.</w:t>
+      </w:r>
+    </w:p>
+    <w:p>
+      <w:pPr>
+        <w:pStyle w:val="Prrafodelista"/>
+        <w:numPr>
+          <w:ilvl w:val="0"/>
+          <w:numId w:val="9"/>
+        </w:numPr>
+      </w:pPr>
+      <w:r>
+        <w:t>Formación individualizada a los pacientes que deseen acogerse a este sistema de atención sanitaria.</w:t>
+      </w:r>
+    </w:p>
+    <w:p/>
+    <w:p/>
+    <w:p/>
+    <w:p>
+      <w:pPr>
+        <w:pStyle w:val="Prrafodelista"/>
+        <w:numPr>
+          <w:ilvl w:val="0"/>
+          <w:numId w:val="1"/>
+        </w:numPr>
+      </w:pPr>
+      <w:r>
+        <w:t>Plan para la gestión del alcance.</w:t>
+      </w:r>
+    </w:p>
+    <w:p>
+      <w:pPr>
+        <w:pStyle w:val="Prrafodelista"/>
+        <w:ind w:left="1428"/>
+      </w:pPr>
+    </w:p>
+    <w:p>
+      <w:r>
+        <w:t>En este apartado, se procede a describir los procedimientos que se van a llevar a cabo para poder realizar el análisis, planificación, desarrollo e implementación del proyecto. El objetivo de esto, es tratar de pautar de forma clara y ordenada las tareas que se deben realizar a lo largo del proyecto.</w:t>
+      </w:r>
+    </w:p>
+    <w:p/>
+    <w:p>
+      <w:r>
+        <w:t xml:space="preserve">En este proyecto, se ha acordado que la gestión del alcance es responsabilidad de la PMO definida para este proyecto. </w:t>
+      </w:r>
+    </w:p>
+    <w:p/>
+    <w:p/>
+    <w:p/>
+    <w:p/>
     <w:p/>
     <w:p>
       <w:pPr>
         <w:pStyle w:val="Prrafodelista"/>
         <w:numPr>
           <w:ilvl w:val="1"/>
-          <w:numId w:val="1"/>
+          <w:numId w:val="16"/>
         </w:numPr>
       </w:pPr>
-      <w:proofErr w:type="spellStart"/>
-      <w:r>
-        <w:t>Scope</w:t>
-      </w:r>
-      <w:proofErr w:type="spellEnd"/>
-      <w:r>
-        <w:t xml:space="preserve"> Management </w:t>
-      </w:r>
-      <w:proofErr w:type="spellStart"/>
-      <w:r>
-        <w:t>Approach</w:t>
-      </w:r>
-      <w:proofErr w:type="spellEnd"/>
+      <w:r>
+        <w:lastRenderedPageBreak/>
+        <w:t>Fases.</w:t>
+      </w:r>
+      <w:bookmarkStart w:id="0" w:name="_GoBack"/>
+      <w:bookmarkEnd w:id="0"/>
     </w:p>
-    <w:p/>
     <w:p>
-      <w:r>
-        <w:t xml:space="preserve">En este proyecto, se ha acordado que la gestión del alcance es responsabilidad de la PMO definida para este proyecto. </w:t>
-      </w:r>
+      <w:pPr>
+        <w:pStyle w:val="Prrafodelista"/>
+        <w:ind w:left="2148"/>
+      </w:pPr>
     </w:p>
     <w:p>
       <w:r>
@@ -156,41 +272,70 @@
     </w:p>
     <w:p/>
     <w:p>
-      <w:r>
-        <w:t xml:space="preserve">El alcance será controlado mediante el empleo de entregables. Estos deberán ser correctamente generados tanto en formato como en fecha. Estos entregables deberán ser aprobados en última instancia por el </w:t>
-      </w:r>
-      <w:proofErr w:type="gramStart"/>
-      <w:r>
-        <w:t>Sponsor</w:t>
-      </w:r>
-      <w:proofErr w:type="gramEnd"/>
-      <w:r>
-        <w:t xml:space="preserve"> del proyecto. Si el entregable no presenta las condiciones en contenido acordadas, este será rechazado, iniciando un proceso complementario para corregir los requisitos pautados.</w:t>
+      <w:pPr>
+        <w:pStyle w:val="Prrafodelista"/>
+        <w:numPr>
+          <w:ilvl w:val="1"/>
+          <w:numId w:val="16"/>
+        </w:numPr>
+      </w:pPr>
+      <w:r>
+        <w:t>Entregables</w:t>
       </w:r>
     </w:p>
-    <w:p/>
     <w:p>
-      <w:r>
-        <w:t xml:space="preserve">Todos los cambios en el alcance que se consideren </w:t>
-      </w:r>
-      <w:proofErr w:type="gramStart"/>
-      <w:r>
-        <w:t>necesarios,</w:t>
-      </w:r>
-      <w:proofErr w:type="gramEnd"/>
-      <w:r>
-        <w:t xml:space="preserve"> deberán ser debidamente justificados y documentados para ser analizados por la PMO para su correspondiente aprobación.</w:t>
-      </w:r>
-      <w:r>
-        <w:t xml:space="preserve"> Esto deberá realizarse en conjunto con el </w:t>
-      </w:r>
-      <w:proofErr w:type="gramStart"/>
-      <w:r>
-        <w:t>Sponsor</w:t>
-      </w:r>
-      <w:proofErr w:type="gramEnd"/>
-      <w:r>
-        <w:t>, no únicamente de forma interna.</w:t>
+      <w:pPr>
+        <w:pStyle w:val="Prrafodelista"/>
+        <w:ind w:left="700"/>
+      </w:pPr>
+    </w:p>
+    <w:p>
+      <w:r>
+        <w:t>El alcance será controlado mediante el empleo de entregables. Estos deberán ser correctamente generados tanto en formato como en fecha. Estos entregables deberán ser aprobados en última instancia por el Sponsor del proyecto. Si el entregable no presenta las condiciones en contenido acordadas, este será rechazado, iniciando un proceso complementario para corregir los requisitos pautados.</w:t>
+      </w:r>
+    </w:p>
+    <w:p/>
+    <w:p>
+      <w:r>
+        <w:t>Todos los cambios en el alcance que se consideren necesarios, deberán ser debidamente justificados y documentados para ser analizados por la PMO para su correspondiente aprobación.</w:t>
+      </w:r>
+      <w:r>
+        <w:t xml:space="preserve"> Esto deberá realizarse en conjunto con el Sponsor, no únicamente de forma interna.</w:t>
+      </w:r>
+    </w:p>
+    <w:p/>
+    <w:p/>
+    <w:p/>
+    <w:p/>
+    <w:p/>
+    <w:p/>
+    <w:p/>
+    <w:p/>
+    <w:p/>
+    <w:p/>
+    <w:p/>
+    <w:p/>
+    <w:p/>
+    <w:p/>
+    <w:p/>
+    <w:p/>
+    <w:p/>
+    <w:p/>
+    <w:p/>
+    <w:p/>
+    <w:p/>
+    <w:p/>
+    <w:p/>
+    <w:p>
+      <w:pPr>
+        <w:pStyle w:val="Prrafodelista"/>
+        <w:numPr>
+          <w:ilvl w:val="1"/>
+          <w:numId w:val="16"/>
+        </w:numPr>
+      </w:pPr>
+      <w:r>
+        <w:t>Roles y responsabilidades.</w:t>
       </w:r>
     </w:p>
     <w:p/>
@@ -232,7 +377,6 @@
               <w:rPr>
                 <w:b/>
               </w:rPr>
-              <w:lastRenderedPageBreak/>
               <w:t>Name</w:t>
             </w:r>
             <w:proofErr w:type="spellEnd"/>
@@ -342,15 +486,7 @@
               <w:t>como integrante de la PMO los cambios</w:t>
             </w:r>
             <w:r>
-              <w:t xml:space="preserve"> junto con el </w:t>
-            </w:r>
-            <w:proofErr w:type="gramStart"/>
-            <w:r>
-              <w:t>Sponsor</w:t>
-            </w:r>
-            <w:proofErr w:type="gramEnd"/>
-            <w:r>
-              <w:t>.</w:t>
+              <w:t xml:space="preserve"> junto con el Sponsor.</w:t>
             </w:r>
           </w:p>
           <w:p>
@@ -403,13 +539,11 @@
             </w:r>
             <w:proofErr w:type="spellEnd"/>
             <w:r>
-              <w:t xml:space="preserve"> </w:t>
-            </w:r>
-            <w:proofErr w:type="gramStart"/>
-            <w:r>
-              <w:t>Gallego</w:t>
-            </w:r>
-            <w:proofErr w:type="gramEnd"/>
+              <w:t xml:space="preserve"> Gallego</w:t>
+            </w:r>
+            <w:r>
+              <w:t xml:space="preserve"> Sánchez</w:t>
+            </w:r>
           </w:p>
         </w:tc>
         <w:tc>
@@ -422,7 +556,10 @@
               <w:keepLines/>
             </w:pPr>
             <w:r>
-              <w:t xml:space="preserve">Gestor funcional </w:t>
+              <w:t>Gestor funcional</w:t>
+            </w:r>
+            <w:r>
+              <w:t xml:space="preserve"> de Control y Calidad</w:t>
             </w:r>
           </w:p>
         </w:tc>
@@ -438,10 +575,36 @@
                 <w:ilvl w:val="0"/>
                 <w:numId w:val="6"/>
               </w:numPr>
-              <w:rPr>
-                <w:lang w:val="en-US"/>
-              </w:rPr>
             </w:pPr>
+            <w:r>
+              <w:t>Encargado de la definición de los estándares de calidad a seguir.</w:t>
+            </w:r>
+          </w:p>
+          <w:p>
+            <w:pPr>
+              <w:keepNext/>
+              <w:keepLines/>
+              <w:numPr>
+                <w:ilvl w:val="0"/>
+                <w:numId w:val="6"/>
+              </w:numPr>
+            </w:pPr>
+            <w:r>
+              <w:t>Encargado de la gestión de los recursos referentes a los sectores de control y calidad.</w:t>
+            </w:r>
+          </w:p>
+          <w:p>
+            <w:pPr>
+              <w:keepNext/>
+              <w:keepLines/>
+              <w:numPr>
+                <w:ilvl w:val="0"/>
+                <w:numId w:val="6"/>
+              </w:numPr>
+            </w:pPr>
+            <w:r>
+              <w:t>Encargado de la supervisión y coordinación de los distintos colaboradores en el proyecto</w:t>
+            </w:r>
           </w:p>
         </w:tc>
       </w:tr>
@@ -463,6 +626,9 @@
             <w:r>
               <w:t xml:space="preserve"> Cortes</w:t>
             </w:r>
+            <w:r>
+              <w:t xml:space="preserve"> Benito Ortiz</w:t>
+            </w:r>
           </w:p>
         </w:tc>
         <w:tc>
@@ -477,58 +643,8 @@
             <w:r>
               <w:t>Gestor funcional</w:t>
             </w:r>
-          </w:p>
-        </w:tc>
-        <w:tc>
-          <w:tcPr>
-            <w:tcW w:w="4733" w:type="dxa"/>
-          </w:tcPr>
-          <w:p>
-            <w:pPr>
-              <w:keepNext/>
-              <w:keepLines/>
-              <w:numPr>
-                <w:ilvl w:val="0"/>
-                <w:numId w:val="7"/>
-              </w:numPr>
-              <w:rPr>
-                <w:lang w:val="en-US"/>
-              </w:rPr>
-            </w:pPr>
-          </w:p>
-        </w:tc>
-      </w:tr>
-      <w:tr>
-        <w:tc>
-          <w:tcPr>
-            <w:tcW w:w="1764" w:type="dxa"/>
-          </w:tcPr>
-          <w:p>
-            <w:pPr>
-              <w:keepNext/>
-              <w:keepLines/>
-            </w:pPr>
-            <w:r>
-              <w:t xml:space="preserve">Sergio </w:t>
-            </w:r>
-            <w:proofErr w:type="spellStart"/>
-            <w:r>
-              <w:t>Lluva</w:t>
-            </w:r>
-            <w:proofErr w:type="spellEnd"/>
-          </w:p>
-        </w:tc>
-        <w:tc>
-          <w:tcPr>
-            <w:tcW w:w="1883" w:type="dxa"/>
-          </w:tcPr>
-          <w:p>
-            <w:pPr>
-              <w:keepNext/>
-              <w:keepLines/>
-            </w:pPr>
-            <w:r>
-              <w:t>Gestor funcional</w:t>
+            <w:r>
+              <w:t xml:space="preserve"> de Marketing y ventas</w:t>
             </w:r>
           </w:p>
         </w:tc>
@@ -546,10 +662,7 @@
               </w:numPr>
             </w:pPr>
             <w:r>
-              <w:t>Encargado de la gestión de</w:t>
-            </w:r>
-            <w:r>
-              <w:t>l personal</w:t>
+              <w:t>Encargada de la imagen de la empresa tanto a nivel interno como a nivel externo.</w:t>
             </w:r>
           </w:p>
           <w:p>
@@ -562,7 +675,7 @@
               </w:numPr>
             </w:pPr>
             <w:r>
-              <w:t>Encargado de la formación</w:t>
+              <w:t>Encargada de una buena imagen del producto.</w:t>
             </w:r>
           </w:p>
           <w:p>
@@ -574,8 +687,9 @@
                 <w:numId w:val="7"/>
               </w:numPr>
             </w:pPr>
-            <w:bookmarkStart w:id="0" w:name="_GoBack"/>
-            <w:bookmarkEnd w:id="0"/>
+            <w:r>
+              <w:t>Encargada del contacto final con el cliente.</w:t>
+            </w:r>
           </w:p>
         </w:tc>
       </w:tr>
@@ -590,7 +704,15 @@
               <w:keepLines/>
             </w:pPr>
             <w:r>
-              <w:t>Alejandro Paniagua</w:t>
+              <w:t xml:space="preserve">Sergio </w:t>
+            </w:r>
+            <w:proofErr w:type="spellStart"/>
+            <w:r>
+              <w:t>Lluva</w:t>
+            </w:r>
+            <w:proofErr w:type="spellEnd"/>
+            <w:r>
+              <w:t xml:space="preserve"> Plaza</w:t>
             </w:r>
           </w:p>
         </w:tc>
@@ -605,6 +727,9 @@
             </w:pPr>
             <w:r>
               <w:t>Gestor funcional</w:t>
+            </w:r>
+            <w:r>
+              <w:t xml:space="preserve"> de Recursos Humanos</w:t>
             </w:r>
           </w:p>
         </w:tc>
@@ -621,37 +746,124 @@
                 <w:numId w:val="7"/>
               </w:numPr>
             </w:pPr>
+            <w:r>
+              <w:t>Encargado de la gestión de</w:t>
+            </w:r>
+            <w:r>
+              <w:t>l personal</w:t>
+            </w:r>
+            <w:r>
+              <w:t xml:space="preserve"> a nivel interno</w:t>
+            </w:r>
+          </w:p>
+          <w:p>
+            <w:pPr>
+              <w:keepNext/>
+              <w:keepLines/>
+              <w:numPr>
+                <w:ilvl w:val="0"/>
+                <w:numId w:val="7"/>
+              </w:numPr>
+            </w:pPr>
+            <w:r>
+              <w:t>Encargado de la gestión y documentación de los cursos de formación.</w:t>
+            </w:r>
+          </w:p>
+          <w:p>
+            <w:pPr>
+              <w:keepNext/>
+              <w:keepLines/>
+              <w:numPr>
+                <w:ilvl w:val="0"/>
+                <w:numId w:val="7"/>
+              </w:numPr>
+            </w:pPr>
+            <w:r>
+              <w:t>Encargado de la documentación burocrática de la empresa</w:t>
+            </w:r>
+          </w:p>
+        </w:tc>
+      </w:tr>
+      <w:tr>
+        <w:tc>
+          <w:tcPr>
+            <w:tcW w:w="1764" w:type="dxa"/>
+          </w:tcPr>
+          <w:p>
+            <w:pPr>
+              <w:keepNext/>
+              <w:keepLines/>
+            </w:pPr>
+            <w:r>
+              <w:t>Alejandro Paniagua</w:t>
+            </w:r>
+            <w:r>
+              <w:t xml:space="preserve"> Tineo</w:t>
+            </w:r>
+          </w:p>
+        </w:tc>
+        <w:tc>
+          <w:tcPr>
+            <w:tcW w:w="1883" w:type="dxa"/>
+          </w:tcPr>
+          <w:p>
+            <w:pPr>
+              <w:keepNext/>
+              <w:keepLines/>
+            </w:pPr>
+            <w:r>
+              <w:t>Gestor funcional</w:t>
+            </w:r>
+            <w:r>
+              <w:t xml:space="preserve"> Financiero</w:t>
+            </w:r>
+          </w:p>
+        </w:tc>
+        <w:tc>
+          <w:tcPr>
+            <w:tcW w:w="4733" w:type="dxa"/>
+          </w:tcPr>
+          <w:p>
+            <w:pPr>
+              <w:keepNext/>
+              <w:keepLines/>
+              <w:numPr>
+                <w:ilvl w:val="0"/>
+                <w:numId w:val="7"/>
+              </w:numPr>
+            </w:pPr>
+            <w:r>
+              <w:t>Encargado de los análisis de viabilidad económica.</w:t>
+            </w:r>
+          </w:p>
+          <w:p>
+            <w:pPr>
+              <w:keepNext/>
+              <w:keepLines/>
+              <w:numPr>
+                <w:ilvl w:val="0"/>
+                <w:numId w:val="7"/>
+              </w:numPr>
+            </w:pPr>
+            <w:r>
+              <w:t>Encargado</w:t>
+            </w:r>
+            <w:r>
+              <w:t xml:space="preserve"> de la gestión de recursos de carácter económico.</w:t>
+            </w:r>
           </w:p>
         </w:tc>
       </w:tr>
     </w:tbl>
+    <w:p/>
+    <w:p/>
+    <w:p/>
     <w:p>
       <w:pPr>
-        <w:rPr>
-          <w:lang w:val="en-US"/>
-        </w:rPr>
+        <w:ind w:firstLine="708"/>
       </w:pPr>
     </w:p>
-    <w:p>
-      <w:pPr>
-        <w:rPr>
-          <w:lang w:val="en-US"/>
-        </w:rPr>
-      </w:pPr>
-    </w:p>
-    <w:p>
-      <w:pPr>
-        <w:ind w:firstLine="708"/>
-        <w:rPr>
-          <w:lang w:val="en-US"/>
-        </w:rPr>
-      </w:pPr>
-    </w:p>
-    <w:p>
-      <w:r>
-        <w:t>1.1</w:t>
-      </w:r>
-    </w:p>
+    <w:p/>
     <w:p/>
     <w:sectPr>
       <w:pgSz w:w="11900" w:h="16840"/>
@@ -664,8 +876,323 @@
 </file>
 
 <file path=word/numbering.xml><?xml version="1.0" encoding="utf-8"?>
-<w:numbering xmlns:wpc="http://schemas.microsoft.com/office/word/2010/wordprocessingCanvas" xmlns:cx="http://schemas.microsoft.com/office/drawing/2014/chartex" xmlns:cx1="http://schemas.microsoft.com/office/drawing/2015/9/8/chartex" xmlns:cx2="http://schemas.microsoft.com/office/drawing/2015/10/21/chartex" xmlns:cx3="http://schemas.microsoft.com/office/drawing/2016/5/9/chartex" xmlns:cx4="http://schemas.microsoft.com/office/drawing/2016/5/10/chartex" xmlns:cx5="http://schemas.microsoft.com/office/drawing/2016/5/11/chartex" xmlns:cx6="http://schemas.microsoft.com/office/drawing/2016/5/12/chartex" xmlns:cx7="http://schemas.microsoft.com/office/drawing/2016/5/13/chartex" xmlns:cx8="http://schemas.microsoft.com/office/drawing/2016/5/14/chartex" xmlns:mc="http://schemas.openxmlformats.org/markup-compatibility/2006" xmlns:aink="http://schemas.microsoft.com/office/drawing/2016/ink" xmlns:am3d="http://schemas.microsoft.com/office/drawing/2017/model3d" xmlns:o="urn:schemas-microsoft-com:office:office" xmlns:r="http://schemas.openxmlformats.org/officeDocument/2006/relationships" xmlns:m="http://schemas.openxmlformats.org/officeDocument/2006/math" xmlns:v="urn:schemas-microsoft-com:vml" xmlns:wp14="http://schemas.microsoft.com/office/word/2010/wordprocessingDrawing" xmlns:wp="http://schemas.openxmlformats.org/drawingml/2006/wordprocessingDrawing" xmlns:w10="urn:schemas-microsoft-com:office:word" xmlns:w="http://schemas.openxmlformats.org/wordprocessingml/2006/main" xmlns:w14="http://schemas.microsoft.com/office/word/2010/wordml" xmlns:w15="http://schemas.microsoft.com/office/word/2012/wordml" xmlns:w16cid="http://schemas.microsoft.com/office/word/2016/wordml/cid" xmlns:w16se="http://schemas.microsoft.com/office/word/2015/wordml/symex" xmlns:wpg="http://schemas.microsoft.com/office/word/2010/wordprocessingGroup" xmlns:wpi="http://schemas.microsoft.com/office/word/2010/wordprocessingInk" xmlns:wne="http://schemas.microsoft.com/office/word/2006/wordml" xmlns:wps="http://schemas.microsoft.com/office/word/2010/wordprocessingShape" mc:Ignorable="w14 w15 w16se w16cid wp14">
-  <w:abstractNum w:abstractNumId="0" w15:restartNumberingAfterBreak="0">
+<w:numbering xmlns:wpc="http://schemas.microsoft.com/office/word/2010/wordprocessingCanvas" xmlns:mc="http://schemas.openxmlformats.org/markup-compatibility/2006" xmlns:o="urn:schemas-microsoft-com:office:office" xmlns:r="http://schemas.openxmlformats.org/officeDocument/2006/relationships" xmlns:m="http://schemas.openxmlformats.org/officeDocument/2006/math" xmlns:v="urn:schemas-microsoft-com:vml" xmlns:wp14="http://schemas.microsoft.com/office/word/2010/wordprocessingDrawing" xmlns:wp="http://schemas.openxmlformats.org/drawingml/2006/wordprocessingDrawing" xmlns:w10="urn:schemas-microsoft-com:office:word" xmlns:w="http://schemas.openxmlformats.org/wordprocessingml/2006/main" xmlns:w14="http://schemas.microsoft.com/office/word/2010/wordml" xmlns:wpg="http://schemas.microsoft.com/office/word/2010/wordprocessingGroup" xmlns:wpi="http://schemas.microsoft.com/office/word/2010/wordprocessingInk" xmlns:wne="http://schemas.microsoft.com/office/word/2006/wordml" xmlns:wps="http://schemas.microsoft.com/office/word/2010/wordprocessingShape" mc:Ignorable="w14 wp14">
+  <w:abstractNum w:abstractNumId="0">
+    <w:nsid w:val="02C02A98"/>
+    <w:multiLevelType w:val="multilevel"/>
+    <w:tmpl w:val="65C246CA"/>
+    <w:lvl w:ilvl="0">
+      <w:start w:val="2"/>
+      <w:numFmt w:val="decimal"/>
+      <w:lvlText w:val="%1"/>
+      <w:lvlJc w:val="left"/>
+      <w:pPr>
+        <w:ind w:left="360" w:hanging="360"/>
+      </w:pPr>
+      <w:rPr>
+        <w:rFonts w:hint="default"/>
+      </w:rPr>
+    </w:lvl>
+    <w:lvl w:ilvl="1">
+      <w:start w:val="1"/>
+      <w:numFmt w:val="decimal"/>
+      <w:lvlText w:val="%1.%2"/>
+      <w:lvlJc w:val="left"/>
+      <w:pPr>
+        <w:ind w:left="2148" w:hanging="360"/>
+      </w:pPr>
+      <w:rPr>
+        <w:rFonts w:hint="default"/>
+      </w:rPr>
+    </w:lvl>
+    <w:lvl w:ilvl="2">
+      <w:start w:val="1"/>
+      <w:numFmt w:val="decimal"/>
+      <w:lvlText w:val="%1.%2.%3"/>
+      <w:lvlJc w:val="left"/>
+      <w:pPr>
+        <w:ind w:left="4296" w:hanging="720"/>
+      </w:pPr>
+      <w:rPr>
+        <w:rFonts w:hint="default"/>
+      </w:rPr>
+    </w:lvl>
+    <w:lvl w:ilvl="3">
+      <w:start w:val="1"/>
+      <w:numFmt w:val="decimal"/>
+      <w:lvlText w:val="%1.%2.%3.%4"/>
+      <w:lvlJc w:val="left"/>
+      <w:pPr>
+        <w:ind w:left="6084" w:hanging="720"/>
+      </w:pPr>
+      <w:rPr>
+        <w:rFonts w:hint="default"/>
+      </w:rPr>
+    </w:lvl>
+    <w:lvl w:ilvl="4">
+      <w:start w:val="1"/>
+      <w:numFmt w:val="decimal"/>
+      <w:lvlText w:val="%1.%2.%3.%4.%5"/>
+      <w:lvlJc w:val="left"/>
+      <w:pPr>
+        <w:ind w:left="8232" w:hanging="1080"/>
+      </w:pPr>
+      <w:rPr>
+        <w:rFonts w:hint="default"/>
+      </w:rPr>
+    </w:lvl>
+    <w:lvl w:ilvl="5">
+      <w:start w:val="1"/>
+      <w:numFmt w:val="decimal"/>
+      <w:lvlText w:val="%1.%2.%3.%4.%5.%6"/>
+      <w:lvlJc w:val="left"/>
+      <w:pPr>
+        <w:ind w:left="10020" w:hanging="1080"/>
+      </w:pPr>
+      <w:rPr>
+        <w:rFonts w:hint="default"/>
+      </w:rPr>
+    </w:lvl>
+    <w:lvl w:ilvl="6">
+      <w:start w:val="1"/>
+      <w:numFmt w:val="decimal"/>
+      <w:lvlText w:val="%1.%2.%3.%4.%5.%6.%7"/>
+      <w:lvlJc w:val="left"/>
+      <w:pPr>
+        <w:ind w:left="12168" w:hanging="1440"/>
+      </w:pPr>
+      <w:rPr>
+        <w:rFonts w:hint="default"/>
+      </w:rPr>
+    </w:lvl>
+    <w:lvl w:ilvl="7">
+      <w:start w:val="1"/>
+      <w:numFmt w:val="decimal"/>
+      <w:lvlText w:val="%1.%2.%3.%4.%5.%6.%7.%8"/>
+      <w:lvlJc w:val="left"/>
+      <w:pPr>
+        <w:ind w:left="13956" w:hanging="1440"/>
+      </w:pPr>
+      <w:rPr>
+        <w:rFonts w:hint="default"/>
+      </w:rPr>
+    </w:lvl>
+    <w:lvl w:ilvl="8">
+      <w:start w:val="1"/>
+      <w:numFmt w:val="decimal"/>
+      <w:lvlText w:val="%1.%2.%3.%4.%5.%6.%7.%8.%9"/>
+      <w:lvlJc w:val="left"/>
+      <w:pPr>
+        <w:ind w:left="16104" w:hanging="1800"/>
+      </w:pPr>
+      <w:rPr>
+        <w:rFonts w:hint="default"/>
+      </w:rPr>
+    </w:lvl>
+  </w:abstractNum>
+  <w:abstractNum w:abstractNumId="1">
+    <w:nsid w:val="179E3D24"/>
+    <w:multiLevelType w:val="multilevel"/>
+    <w:tmpl w:val="9ED27B16"/>
+    <w:lvl w:ilvl="0">
+      <w:start w:val="1"/>
+      <w:numFmt w:val="decimal"/>
+      <w:lvlText w:val="%1."/>
+      <w:lvlJc w:val="left"/>
+      <w:pPr>
+        <w:ind w:left="1428" w:hanging="360"/>
+      </w:pPr>
+    </w:lvl>
+    <w:lvl w:ilvl="1">
+      <w:start w:val="1"/>
+      <w:numFmt w:val="decimal"/>
+      <w:lvlText w:val="%2.1"/>
+      <w:lvlJc w:val="left"/>
+      <w:pPr>
+        <w:ind w:left="2148" w:hanging="360"/>
+      </w:pPr>
+      <w:rPr>
+        <w:rFonts w:hint="default"/>
+      </w:rPr>
+    </w:lvl>
+    <w:lvl w:ilvl="2">
+      <w:start w:val="1"/>
+      <w:numFmt w:val="lowerRoman"/>
+      <w:lvlText w:val="%3."/>
+      <w:lvlJc w:val="right"/>
+      <w:pPr>
+        <w:ind w:left="2868" w:hanging="180"/>
+      </w:pPr>
+    </w:lvl>
+    <w:lvl w:ilvl="3">
+      <w:start w:val="1"/>
+      <w:numFmt w:val="decimal"/>
+      <w:lvlText w:val="%4."/>
+      <w:lvlJc w:val="left"/>
+      <w:pPr>
+        <w:ind w:left="3588" w:hanging="360"/>
+      </w:pPr>
+    </w:lvl>
+    <w:lvl w:ilvl="4">
+      <w:start w:val="1"/>
+      <w:numFmt w:val="lowerLetter"/>
+      <w:lvlText w:val="%5."/>
+      <w:lvlJc w:val="left"/>
+      <w:pPr>
+        <w:ind w:left="4308" w:hanging="360"/>
+      </w:pPr>
+    </w:lvl>
+    <w:lvl w:ilvl="5">
+      <w:start w:val="1"/>
+      <w:numFmt w:val="lowerRoman"/>
+      <w:lvlText w:val="%6."/>
+      <w:lvlJc w:val="right"/>
+      <w:pPr>
+        <w:ind w:left="5028" w:hanging="180"/>
+      </w:pPr>
+    </w:lvl>
+    <w:lvl w:ilvl="6">
+      <w:start w:val="1"/>
+      <w:numFmt w:val="decimal"/>
+      <w:lvlText w:val="%7."/>
+      <w:lvlJc w:val="left"/>
+      <w:pPr>
+        <w:ind w:left="5748" w:hanging="360"/>
+      </w:pPr>
+    </w:lvl>
+    <w:lvl w:ilvl="7">
+      <w:start w:val="1"/>
+      <w:numFmt w:val="lowerLetter"/>
+      <w:lvlText w:val="%8."/>
+      <w:lvlJc w:val="left"/>
+      <w:pPr>
+        <w:ind w:left="6468" w:hanging="360"/>
+      </w:pPr>
+    </w:lvl>
+    <w:lvl w:ilvl="8">
+      <w:start w:val="1"/>
+      <w:numFmt w:val="lowerRoman"/>
+      <w:lvlText w:val="%9."/>
+      <w:lvlJc w:val="right"/>
+      <w:pPr>
+        <w:ind w:left="7188" w:hanging="180"/>
+      </w:pPr>
+    </w:lvl>
+  </w:abstractNum>
+  <w:abstractNum w:abstractNumId="2">
+    <w:nsid w:val="17A666C8"/>
+    <w:multiLevelType w:val="multilevel"/>
+    <w:tmpl w:val="C50E2DC2"/>
+    <w:lvl w:ilvl="0">
+      <w:start w:val="2"/>
+      <w:numFmt w:val="decimal"/>
+      <w:lvlText w:val="%1"/>
+      <w:lvlJc w:val="left"/>
+      <w:pPr>
+        <w:ind w:left="360" w:hanging="360"/>
+      </w:pPr>
+      <w:rPr>
+        <w:rFonts w:hint="default"/>
+      </w:rPr>
+    </w:lvl>
+    <w:lvl w:ilvl="1">
+      <w:start w:val="1"/>
+      <w:numFmt w:val="decimal"/>
+      <w:lvlText w:val="%1.%2"/>
+      <w:lvlJc w:val="left"/>
+      <w:pPr>
+        <w:ind w:left="2148" w:hanging="360"/>
+      </w:pPr>
+      <w:rPr>
+        <w:rFonts w:hint="default"/>
+      </w:rPr>
+    </w:lvl>
+    <w:lvl w:ilvl="2">
+      <w:start w:val="1"/>
+      <w:numFmt w:val="decimal"/>
+      <w:lvlText w:val="%1.%2.%3"/>
+      <w:lvlJc w:val="left"/>
+      <w:pPr>
+        <w:ind w:left="4296" w:hanging="720"/>
+      </w:pPr>
+      <w:rPr>
+        <w:rFonts w:hint="default"/>
+      </w:rPr>
+    </w:lvl>
+    <w:lvl w:ilvl="3">
+      <w:start w:val="1"/>
+      <w:numFmt w:val="decimal"/>
+      <w:lvlText w:val="%1.%2.%3.%4"/>
+      <w:lvlJc w:val="left"/>
+      <w:pPr>
+        <w:ind w:left="6084" w:hanging="720"/>
+      </w:pPr>
+      <w:rPr>
+        <w:rFonts w:hint="default"/>
+      </w:rPr>
+    </w:lvl>
+    <w:lvl w:ilvl="4">
+      <w:start w:val="1"/>
+      <w:numFmt w:val="decimal"/>
+      <w:lvlText w:val="%1.%2.%3.%4.%5"/>
+      <w:lvlJc w:val="left"/>
+      <w:pPr>
+        <w:ind w:left="8232" w:hanging="1080"/>
+      </w:pPr>
+      <w:rPr>
+        <w:rFonts w:hint="default"/>
+      </w:rPr>
+    </w:lvl>
+    <w:lvl w:ilvl="5">
+      <w:start w:val="1"/>
+      <w:numFmt w:val="decimal"/>
+      <w:lvlText w:val="%1.%2.%3.%4.%5.%6"/>
+      <w:lvlJc w:val="left"/>
+      <w:pPr>
+        <w:ind w:left="10020" w:hanging="1080"/>
+      </w:pPr>
+      <w:rPr>
+        <w:rFonts w:hint="default"/>
+      </w:rPr>
+    </w:lvl>
+    <w:lvl w:ilvl="6">
+      <w:start w:val="1"/>
+      <w:numFmt w:val="decimal"/>
+      <w:lvlText w:val="%1.%2.%3.%4.%5.%6.%7"/>
+      <w:lvlJc w:val="left"/>
+      <w:pPr>
+        <w:ind w:left="12168" w:hanging="1440"/>
+      </w:pPr>
+      <w:rPr>
+        <w:rFonts w:hint="default"/>
+      </w:rPr>
+    </w:lvl>
+    <w:lvl w:ilvl="7">
+      <w:start w:val="1"/>
+      <w:numFmt w:val="decimal"/>
+      <w:lvlText w:val="%1.%2.%3.%4.%5.%6.%7.%8"/>
+      <w:lvlJc w:val="left"/>
+      <w:pPr>
+        <w:ind w:left="13956" w:hanging="1440"/>
+      </w:pPr>
+      <w:rPr>
+        <w:rFonts w:hint="default"/>
+      </w:rPr>
+    </w:lvl>
+    <w:lvl w:ilvl="8">
+      <w:start w:val="1"/>
+      <w:numFmt w:val="decimal"/>
+      <w:lvlText w:val="%1.%2.%3.%4.%5.%6.%7.%8.%9"/>
+      <w:lvlJc w:val="left"/>
+      <w:pPr>
+        <w:ind w:left="16104" w:hanging="1800"/>
+      </w:pPr>
+      <w:rPr>
+        <w:rFonts w:hint="default"/>
+      </w:rPr>
+    </w:lvl>
+  </w:abstractNum>
+  <w:abstractNum w:abstractNumId="3">
     <w:nsid w:val="19940611"/>
     <w:multiLevelType w:val="hybridMultilevel"/>
     <w:tmpl w:val="AE30E048"/>
@@ -778,10 +1305,10 @@
       </w:rPr>
     </w:lvl>
   </w:abstractNum>
-  <w:abstractNum w:abstractNumId="1" w15:restartNumberingAfterBreak="0">
+  <w:abstractNum w:abstractNumId="4">
     <w:nsid w:val="2165693D"/>
     <w:multiLevelType w:val="hybridMultilevel"/>
-    <w:tmpl w:val="77B6069A"/>
+    <w:tmpl w:val="888E33F4"/>
     <w:lvl w:ilvl="0" w:tplc="040A000F">
       <w:start w:val="1"/>
       <w:numFmt w:val="decimal"/>
@@ -791,16 +1318,19 @@
         <w:ind w:left="1428" w:hanging="360"/>
       </w:pPr>
     </w:lvl>
-    <w:lvl w:ilvl="1" w:tplc="040A000F">
-      <w:start w:val="1"/>
-      <w:numFmt w:val="decimal"/>
-      <w:lvlText w:val="%2."/>
+    <w:lvl w:ilvl="1" w:tplc="B67C4EAC">
+      <w:start w:val="1"/>
+      <w:numFmt w:val="decimal"/>
+      <w:lvlText w:val="%2.1"/>
       <w:lvlJc w:val="left"/>
       <w:pPr>
         <w:ind w:left="2148" w:hanging="360"/>
       </w:pPr>
-    </w:lvl>
-    <w:lvl w:ilvl="2" w:tplc="040A001B" w:tentative="1">
+      <w:rPr>
+        <w:rFonts w:hint="default"/>
+      </w:rPr>
+    </w:lvl>
+    <w:lvl w:ilvl="2" w:tplc="040A001B">
       <w:start w:val="1"/>
       <w:numFmt w:val="lowerRoman"/>
       <w:lvlText w:val="%3."/>
@@ -864,11 +1394,11 @@
       </w:pPr>
     </w:lvl>
   </w:abstractNum>
-  <w:abstractNum w:abstractNumId="2" w15:restartNumberingAfterBreak="0">
+  <w:abstractNum w:abstractNumId="5">
     <w:nsid w:val="29AC715A"/>
     <w:multiLevelType w:val="hybridMultilevel"/>
-    <w:tmpl w:val="C8086306"/>
-    <w:lvl w:ilvl="0" w:tplc="DA883328">
+    <w:tmpl w:val="AB36D734"/>
+    <w:lvl w:ilvl="0" w:tplc="762CE700">
       <w:start w:val="3"/>
       <w:numFmt w:val="bullet"/>
       <w:lvlText w:val="-"/>
@@ -881,6 +1411,7 @@
       </w:pPr>
       <w:rPr>
         <w:rFonts w:ascii="Times New Roman" w:eastAsia="Times New Roman" w:hAnsi="Times New Roman" w:cs="Times New Roman" w:hint="default"/>
+        <w:lang w:val="es-ES"/>
       </w:rPr>
     </w:lvl>
     <w:lvl w:ilvl="1" w:tplc="04090003" w:tentative="1">
@@ -1004,7 +1535,7 @@
       </w:rPr>
     </w:lvl>
   </w:abstractNum>
-  <w:abstractNum w:abstractNumId="3" w15:restartNumberingAfterBreak="0">
+  <w:abstractNum w:abstractNumId="6">
     <w:nsid w:val="37CB1B32"/>
     <w:multiLevelType w:val="hybridMultilevel"/>
     <w:tmpl w:val="EC46F1D0"/>
@@ -1093,7 +1624,7 @@
       </w:pPr>
     </w:lvl>
   </w:abstractNum>
-  <w:abstractNum w:abstractNumId="4" w15:restartNumberingAfterBreak="0">
+  <w:abstractNum w:abstractNumId="7">
     <w:nsid w:val="3CE4422F"/>
     <w:multiLevelType w:val="hybridMultilevel"/>
     <w:tmpl w:val="834C5FFC"/>
@@ -1182,7 +1713,7 @@
       </w:pPr>
     </w:lvl>
   </w:abstractNum>
-  <w:abstractNum w:abstractNumId="5" w15:restartNumberingAfterBreak="0">
+  <w:abstractNum w:abstractNumId="8">
     <w:nsid w:val="3FC23970"/>
     <w:multiLevelType w:val="hybridMultilevel"/>
     <w:tmpl w:val="A2BEFA5C"/>
@@ -1322,7 +1853,411 @@
       </w:rPr>
     </w:lvl>
   </w:abstractNum>
-  <w:abstractNum w:abstractNumId="6" w15:restartNumberingAfterBreak="0">
+  <w:abstractNum w:abstractNumId="9">
+    <w:nsid w:val="426E4961"/>
+    <w:multiLevelType w:val="multilevel"/>
+    <w:tmpl w:val="BB0E8CD4"/>
+    <w:lvl w:ilvl="0">
+      <w:start w:val="2"/>
+      <w:numFmt w:val="decimal"/>
+      <w:lvlText w:val="%1"/>
+      <w:lvlJc w:val="left"/>
+      <w:pPr>
+        <w:ind w:left="360" w:hanging="360"/>
+      </w:pPr>
+      <w:rPr>
+        <w:rFonts w:hint="default"/>
+      </w:rPr>
+    </w:lvl>
+    <w:lvl w:ilvl="1">
+      <w:start w:val="1"/>
+      <w:numFmt w:val="decimal"/>
+      <w:lvlText w:val="%1.%2"/>
+      <w:lvlJc w:val="left"/>
+      <w:pPr>
+        <w:ind w:left="2148" w:hanging="360"/>
+      </w:pPr>
+      <w:rPr>
+        <w:rFonts w:hint="default"/>
+      </w:rPr>
+    </w:lvl>
+    <w:lvl w:ilvl="2">
+      <w:start w:val="1"/>
+      <w:numFmt w:val="decimal"/>
+      <w:lvlText w:val="%1.%2.%3"/>
+      <w:lvlJc w:val="left"/>
+      <w:pPr>
+        <w:ind w:left="4296" w:hanging="720"/>
+      </w:pPr>
+      <w:rPr>
+        <w:rFonts w:hint="default"/>
+      </w:rPr>
+    </w:lvl>
+    <w:lvl w:ilvl="3">
+      <w:start w:val="1"/>
+      <w:numFmt w:val="decimal"/>
+      <w:lvlText w:val="%1.%2.%3.%4"/>
+      <w:lvlJc w:val="left"/>
+      <w:pPr>
+        <w:ind w:left="6084" w:hanging="720"/>
+      </w:pPr>
+      <w:rPr>
+        <w:rFonts w:hint="default"/>
+      </w:rPr>
+    </w:lvl>
+    <w:lvl w:ilvl="4">
+      <w:start w:val="1"/>
+      <w:numFmt w:val="decimal"/>
+      <w:lvlText w:val="%1.%2.%3.%4.%5"/>
+      <w:lvlJc w:val="left"/>
+      <w:pPr>
+        <w:ind w:left="8232" w:hanging="1080"/>
+      </w:pPr>
+      <w:rPr>
+        <w:rFonts w:hint="default"/>
+      </w:rPr>
+    </w:lvl>
+    <w:lvl w:ilvl="5">
+      <w:start w:val="1"/>
+      <w:numFmt w:val="decimal"/>
+      <w:lvlText w:val="%1.%2.%3.%4.%5.%6"/>
+      <w:lvlJc w:val="left"/>
+      <w:pPr>
+        <w:ind w:left="10020" w:hanging="1080"/>
+      </w:pPr>
+      <w:rPr>
+        <w:rFonts w:hint="default"/>
+      </w:rPr>
+    </w:lvl>
+    <w:lvl w:ilvl="6">
+      <w:start w:val="1"/>
+      <w:numFmt w:val="decimal"/>
+      <w:lvlText w:val="%1.%2.%3.%4.%5.%6.%7"/>
+      <w:lvlJc w:val="left"/>
+      <w:pPr>
+        <w:ind w:left="12168" w:hanging="1440"/>
+      </w:pPr>
+      <w:rPr>
+        <w:rFonts w:hint="default"/>
+      </w:rPr>
+    </w:lvl>
+    <w:lvl w:ilvl="7">
+      <w:start w:val="1"/>
+      <w:numFmt w:val="decimal"/>
+      <w:lvlText w:val="%1.%2.%3.%4.%5.%6.%7.%8"/>
+      <w:lvlJc w:val="left"/>
+      <w:pPr>
+        <w:ind w:left="13956" w:hanging="1440"/>
+      </w:pPr>
+      <w:rPr>
+        <w:rFonts w:hint="default"/>
+      </w:rPr>
+    </w:lvl>
+    <w:lvl w:ilvl="8">
+      <w:start w:val="1"/>
+      <w:numFmt w:val="decimal"/>
+      <w:lvlText w:val="%1.%2.%3.%4.%5.%6.%7.%8.%9"/>
+      <w:lvlJc w:val="left"/>
+      <w:pPr>
+        <w:ind w:left="16104" w:hanging="1800"/>
+      </w:pPr>
+      <w:rPr>
+        <w:rFonts w:hint="default"/>
+      </w:rPr>
+    </w:lvl>
+  </w:abstractNum>
+  <w:abstractNum w:abstractNumId="10">
+    <w:nsid w:val="456E4059"/>
+    <w:multiLevelType w:val="hybridMultilevel"/>
+    <w:tmpl w:val="6DF60A70"/>
+    <w:lvl w:ilvl="0" w:tplc="235CCE36">
+      <w:start w:val="1"/>
+      <w:numFmt w:val="decimal"/>
+      <w:lvlText w:val="%1."/>
+      <w:lvlJc w:val="left"/>
+      <w:pPr>
+        <w:ind w:left="1068" w:hanging="360"/>
+      </w:pPr>
+      <w:rPr>
+        <w:rFonts w:hint="default"/>
+      </w:rPr>
+    </w:lvl>
+    <w:lvl w:ilvl="1" w:tplc="0C0A0019" w:tentative="1">
+      <w:start w:val="1"/>
+      <w:numFmt w:val="lowerLetter"/>
+      <w:lvlText w:val="%2."/>
+      <w:lvlJc w:val="left"/>
+      <w:pPr>
+        <w:ind w:left="1788" w:hanging="360"/>
+      </w:pPr>
+    </w:lvl>
+    <w:lvl w:ilvl="2" w:tplc="0C0A001B" w:tentative="1">
+      <w:start w:val="1"/>
+      <w:numFmt w:val="lowerRoman"/>
+      <w:lvlText w:val="%3."/>
+      <w:lvlJc w:val="right"/>
+      <w:pPr>
+        <w:ind w:left="2508" w:hanging="180"/>
+      </w:pPr>
+    </w:lvl>
+    <w:lvl w:ilvl="3" w:tplc="0C0A000F" w:tentative="1">
+      <w:start w:val="1"/>
+      <w:numFmt w:val="decimal"/>
+      <w:lvlText w:val="%4."/>
+      <w:lvlJc w:val="left"/>
+      <w:pPr>
+        <w:ind w:left="3228" w:hanging="360"/>
+      </w:pPr>
+    </w:lvl>
+    <w:lvl w:ilvl="4" w:tplc="0C0A0019" w:tentative="1">
+      <w:start w:val="1"/>
+      <w:numFmt w:val="lowerLetter"/>
+      <w:lvlText w:val="%5."/>
+      <w:lvlJc w:val="left"/>
+      <w:pPr>
+        <w:ind w:left="3948" w:hanging="360"/>
+      </w:pPr>
+    </w:lvl>
+    <w:lvl w:ilvl="5" w:tplc="0C0A001B" w:tentative="1">
+      <w:start w:val="1"/>
+      <w:numFmt w:val="lowerRoman"/>
+      <w:lvlText w:val="%6."/>
+      <w:lvlJc w:val="right"/>
+      <w:pPr>
+        <w:ind w:left="4668" w:hanging="180"/>
+      </w:pPr>
+    </w:lvl>
+    <w:lvl w:ilvl="6" w:tplc="0C0A000F" w:tentative="1">
+      <w:start w:val="1"/>
+      <w:numFmt w:val="decimal"/>
+      <w:lvlText w:val="%7."/>
+      <w:lvlJc w:val="left"/>
+      <w:pPr>
+        <w:ind w:left="5388" w:hanging="360"/>
+      </w:pPr>
+    </w:lvl>
+    <w:lvl w:ilvl="7" w:tplc="0C0A0019" w:tentative="1">
+      <w:start w:val="1"/>
+      <w:numFmt w:val="lowerLetter"/>
+      <w:lvlText w:val="%8."/>
+      <w:lvlJc w:val="left"/>
+      <w:pPr>
+        <w:ind w:left="6108" w:hanging="360"/>
+      </w:pPr>
+    </w:lvl>
+    <w:lvl w:ilvl="8" w:tplc="0C0A001B" w:tentative="1">
+      <w:start w:val="1"/>
+      <w:numFmt w:val="lowerRoman"/>
+      <w:lvlText w:val="%9."/>
+      <w:lvlJc w:val="right"/>
+      <w:pPr>
+        <w:ind w:left="6828" w:hanging="180"/>
+      </w:pPr>
+    </w:lvl>
+  </w:abstractNum>
+  <w:abstractNum w:abstractNumId="11">
+    <w:nsid w:val="4FA2406C"/>
+    <w:multiLevelType w:val="hybridMultilevel"/>
+    <w:tmpl w:val="B6963CD0"/>
+    <w:lvl w:ilvl="0" w:tplc="D8BC575C">
+      <w:start w:val="1"/>
+      <w:numFmt w:val="decimal"/>
+      <w:lvlText w:val="%1."/>
+      <w:lvlJc w:val="left"/>
+      <w:pPr>
+        <w:ind w:left="2484" w:hanging="360"/>
+      </w:pPr>
+      <w:rPr>
+        <w:rFonts w:hint="default"/>
+      </w:rPr>
+    </w:lvl>
+    <w:lvl w:ilvl="1" w:tplc="0C0A0019" w:tentative="1">
+      <w:start w:val="1"/>
+      <w:numFmt w:val="lowerLetter"/>
+      <w:lvlText w:val="%2."/>
+      <w:lvlJc w:val="left"/>
+      <w:pPr>
+        <w:ind w:left="3204" w:hanging="360"/>
+      </w:pPr>
+    </w:lvl>
+    <w:lvl w:ilvl="2" w:tplc="0C0A001B" w:tentative="1">
+      <w:start w:val="1"/>
+      <w:numFmt w:val="lowerRoman"/>
+      <w:lvlText w:val="%3."/>
+      <w:lvlJc w:val="right"/>
+      <w:pPr>
+        <w:ind w:left="3924" w:hanging="180"/>
+      </w:pPr>
+    </w:lvl>
+    <w:lvl w:ilvl="3" w:tplc="0C0A000F" w:tentative="1">
+      <w:start w:val="1"/>
+      <w:numFmt w:val="decimal"/>
+      <w:lvlText w:val="%4."/>
+      <w:lvlJc w:val="left"/>
+      <w:pPr>
+        <w:ind w:left="4644" w:hanging="360"/>
+      </w:pPr>
+    </w:lvl>
+    <w:lvl w:ilvl="4" w:tplc="0C0A0019" w:tentative="1">
+      <w:start w:val="1"/>
+      <w:numFmt w:val="lowerLetter"/>
+      <w:lvlText w:val="%5."/>
+      <w:lvlJc w:val="left"/>
+      <w:pPr>
+        <w:ind w:left="5364" w:hanging="360"/>
+      </w:pPr>
+    </w:lvl>
+    <w:lvl w:ilvl="5" w:tplc="0C0A001B" w:tentative="1">
+      <w:start w:val="1"/>
+      <w:numFmt w:val="lowerRoman"/>
+      <w:lvlText w:val="%6."/>
+      <w:lvlJc w:val="right"/>
+      <w:pPr>
+        <w:ind w:left="6084" w:hanging="180"/>
+      </w:pPr>
+    </w:lvl>
+    <w:lvl w:ilvl="6" w:tplc="0C0A000F" w:tentative="1">
+      <w:start w:val="1"/>
+      <w:numFmt w:val="decimal"/>
+      <w:lvlText w:val="%7."/>
+      <w:lvlJc w:val="left"/>
+      <w:pPr>
+        <w:ind w:left="6804" w:hanging="360"/>
+      </w:pPr>
+    </w:lvl>
+    <w:lvl w:ilvl="7" w:tplc="0C0A0019" w:tentative="1">
+      <w:start w:val="1"/>
+      <w:numFmt w:val="lowerLetter"/>
+      <w:lvlText w:val="%8."/>
+      <w:lvlJc w:val="left"/>
+      <w:pPr>
+        <w:ind w:left="7524" w:hanging="360"/>
+      </w:pPr>
+    </w:lvl>
+    <w:lvl w:ilvl="8" w:tplc="0C0A001B" w:tentative="1">
+      <w:start w:val="1"/>
+      <w:numFmt w:val="lowerRoman"/>
+      <w:lvlText w:val="%9."/>
+      <w:lvlJc w:val="right"/>
+      <w:pPr>
+        <w:ind w:left="8244" w:hanging="180"/>
+      </w:pPr>
+    </w:lvl>
+  </w:abstractNum>
+  <w:abstractNum w:abstractNumId="12">
+    <w:nsid w:val="5CDA684E"/>
+    <w:multiLevelType w:val="hybridMultilevel"/>
+    <w:tmpl w:val="53F6562E"/>
+    <w:lvl w:ilvl="0" w:tplc="91ACD62E">
+      <w:start w:val="1"/>
+      <w:numFmt w:val="bullet"/>
+      <w:lvlText w:val="-"/>
+      <w:lvlJc w:val="left"/>
+      <w:pPr>
+        <w:ind w:left="720" w:hanging="360"/>
+      </w:pPr>
+      <w:rPr>
+        <w:rFonts w:ascii="Calibri" w:eastAsiaTheme="minorHAnsi" w:hAnsi="Calibri" w:cs="Calibri" w:hint="default"/>
+      </w:rPr>
+    </w:lvl>
+    <w:lvl w:ilvl="1" w:tplc="0C0A0003" w:tentative="1">
+      <w:start w:val="1"/>
+      <w:numFmt w:val="bullet"/>
+      <w:lvlText w:val="o"/>
+      <w:lvlJc w:val="left"/>
+      <w:pPr>
+        <w:ind w:left="1440" w:hanging="360"/>
+      </w:pPr>
+      <w:rPr>
+        <w:rFonts w:ascii="Courier New" w:hAnsi="Courier New" w:cs="Courier New" w:hint="default"/>
+      </w:rPr>
+    </w:lvl>
+    <w:lvl w:ilvl="2" w:tplc="0C0A0005" w:tentative="1">
+      <w:start w:val="1"/>
+      <w:numFmt w:val="bullet"/>
+      <w:lvlText w:val=""/>
+      <w:lvlJc w:val="left"/>
+      <w:pPr>
+        <w:ind w:left="2160" w:hanging="360"/>
+      </w:pPr>
+      <w:rPr>
+        <w:rFonts w:ascii="Wingdings" w:hAnsi="Wingdings" w:hint="default"/>
+      </w:rPr>
+    </w:lvl>
+    <w:lvl w:ilvl="3" w:tplc="0C0A0001" w:tentative="1">
+      <w:start w:val="1"/>
+      <w:numFmt w:val="bullet"/>
+      <w:lvlText w:val=""/>
+      <w:lvlJc w:val="left"/>
+      <w:pPr>
+        <w:ind w:left="2880" w:hanging="360"/>
+      </w:pPr>
+      <w:rPr>
+        <w:rFonts w:ascii="Symbol" w:hAnsi="Symbol" w:hint="default"/>
+      </w:rPr>
+    </w:lvl>
+    <w:lvl w:ilvl="4" w:tplc="0C0A0003" w:tentative="1">
+      <w:start w:val="1"/>
+      <w:numFmt w:val="bullet"/>
+      <w:lvlText w:val="o"/>
+      <w:lvlJc w:val="left"/>
+      <w:pPr>
+        <w:ind w:left="3600" w:hanging="360"/>
+      </w:pPr>
+      <w:rPr>
+        <w:rFonts w:ascii="Courier New" w:hAnsi="Courier New" w:cs="Courier New" w:hint="default"/>
+      </w:rPr>
+    </w:lvl>
+    <w:lvl w:ilvl="5" w:tplc="0C0A0005" w:tentative="1">
+      <w:start w:val="1"/>
+      <w:numFmt w:val="bullet"/>
+      <w:lvlText w:val=""/>
+      <w:lvlJc w:val="left"/>
+      <w:pPr>
+        <w:ind w:left="4320" w:hanging="360"/>
+      </w:pPr>
+      <w:rPr>
+        <w:rFonts w:ascii="Wingdings" w:hAnsi="Wingdings" w:hint="default"/>
+      </w:rPr>
+    </w:lvl>
+    <w:lvl w:ilvl="6" w:tplc="0C0A0001" w:tentative="1">
+      <w:start w:val="1"/>
+      <w:numFmt w:val="bullet"/>
+      <w:lvlText w:val=""/>
+      <w:lvlJc w:val="left"/>
+      <w:pPr>
+        <w:ind w:left="5040" w:hanging="360"/>
+      </w:pPr>
+      <w:rPr>
+        <w:rFonts w:ascii="Symbol" w:hAnsi="Symbol" w:hint="default"/>
+      </w:rPr>
+    </w:lvl>
+    <w:lvl w:ilvl="7" w:tplc="0C0A0003" w:tentative="1">
+      <w:start w:val="1"/>
+      <w:numFmt w:val="bullet"/>
+      <w:lvlText w:val="o"/>
+      <w:lvlJc w:val="left"/>
+      <w:pPr>
+        <w:ind w:left="5760" w:hanging="360"/>
+      </w:pPr>
+      <w:rPr>
+        <w:rFonts w:ascii="Courier New" w:hAnsi="Courier New" w:cs="Courier New" w:hint="default"/>
+      </w:rPr>
+    </w:lvl>
+    <w:lvl w:ilvl="8" w:tplc="0C0A0005" w:tentative="1">
+      <w:start w:val="1"/>
+      <w:numFmt w:val="bullet"/>
+      <w:lvlText w:val=""/>
+      <w:lvlJc w:val="left"/>
+      <w:pPr>
+        <w:ind w:left="6480" w:hanging="360"/>
+      </w:pPr>
+      <w:rPr>
+        <w:rFonts w:ascii="Wingdings" w:hAnsi="Wingdings" w:hint="default"/>
+      </w:rPr>
+    </w:lvl>
+  </w:abstractNum>
+  <w:abstractNum w:abstractNumId="13">
     <w:nsid w:val="5D03787D"/>
     <w:multiLevelType w:val="hybridMultilevel"/>
     <w:tmpl w:val="9BDCC52A"/>
@@ -1462,32 +2397,285 @@
       </w:rPr>
     </w:lvl>
   </w:abstractNum>
+  <w:abstractNum w:abstractNumId="14">
+    <w:nsid w:val="5E94207C"/>
+    <w:multiLevelType w:val="hybridMultilevel"/>
+    <w:tmpl w:val="59521D98"/>
+    <w:lvl w:ilvl="0" w:tplc="C388DE22">
+      <w:start w:val="1"/>
+      <w:numFmt w:val="bullet"/>
+      <w:lvlText w:val="-"/>
+      <w:lvlJc w:val="left"/>
+      <w:pPr>
+        <w:ind w:left="720" w:hanging="360"/>
+      </w:pPr>
+      <w:rPr>
+        <w:rFonts w:ascii="Calibri" w:eastAsiaTheme="minorHAnsi" w:hAnsi="Calibri" w:cs="Calibri" w:hint="default"/>
+      </w:rPr>
+    </w:lvl>
+    <w:lvl w:ilvl="1" w:tplc="0C0A0003" w:tentative="1">
+      <w:start w:val="1"/>
+      <w:numFmt w:val="bullet"/>
+      <w:lvlText w:val="o"/>
+      <w:lvlJc w:val="left"/>
+      <w:pPr>
+        <w:ind w:left="1440" w:hanging="360"/>
+      </w:pPr>
+      <w:rPr>
+        <w:rFonts w:ascii="Courier New" w:hAnsi="Courier New" w:cs="Courier New" w:hint="default"/>
+      </w:rPr>
+    </w:lvl>
+    <w:lvl w:ilvl="2" w:tplc="0C0A0005" w:tentative="1">
+      <w:start w:val="1"/>
+      <w:numFmt w:val="bullet"/>
+      <w:lvlText w:val=""/>
+      <w:lvlJc w:val="left"/>
+      <w:pPr>
+        <w:ind w:left="2160" w:hanging="360"/>
+      </w:pPr>
+      <w:rPr>
+        <w:rFonts w:ascii="Wingdings" w:hAnsi="Wingdings" w:hint="default"/>
+      </w:rPr>
+    </w:lvl>
+    <w:lvl w:ilvl="3" w:tplc="0C0A0001" w:tentative="1">
+      <w:start w:val="1"/>
+      <w:numFmt w:val="bullet"/>
+      <w:lvlText w:val=""/>
+      <w:lvlJc w:val="left"/>
+      <w:pPr>
+        <w:ind w:left="2880" w:hanging="360"/>
+      </w:pPr>
+      <w:rPr>
+        <w:rFonts w:ascii="Symbol" w:hAnsi="Symbol" w:hint="default"/>
+      </w:rPr>
+    </w:lvl>
+    <w:lvl w:ilvl="4" w:tplc="0C0A0003" w:tentative="1">
+      <w:start w:val="1"/>
+      <w:numFmt w:val="bullet"/>
+      <w:lvlText w:val="o"/>
+      <w:lvlJc w:val="left"/>
+      <w:pPr>
+        <w:ind w:left="3600" w:hanging="360"/>
+      </w:pPr>
+      <w:rPr>
+        <w:rFonts w:ascii="Courier New" w:hAnsi="Courier New" w:cs="Courier New" w:hint="default"/>
+      </w:rPr>
+    </w:lvl>
+    <w:lvl w:ilvl="5" w:tplc="0C0A0005" w:tentative="1">
+      <w:start w:val="1"/>
+      <w:numFmt w:val="bullet"/>
+      <w:lvlText w:val=""/>
+      <w:lvlJc w:val="left"/>
+      <w:pPr>
+        <w:ind w:left="4320" w:hanging="360"/>
+      </w:pPr>
+      <w:rPr>
+        <w:rFonts w:ascii="Wingdings" w:hAnsi="Wingdings" w:hint="default"/>
+      </w:rPr>
+    </w:lvl>
+    <w:lvl w:ilvl="6" w:tplc="0C0A0001" w:tentative="1">
+      <w:start w:val="1"/>
+      <w:numFmt w:val="bullet"/>
+      <w:lvlText w:val=""/>
+      <w:lvlJc w:val="left"/>
+      <w:pPr>
+        <w:ind w:left="5040" w:hanging="360"/>
+      </w:pPr>
+      <w:rPr>
+        <w:rFonts w:ascii="Symbol" w:hAnsi="Symbol" w:hint="default"/>
+      </w:rPr>
+    </w:lvl>
+    <w:lvl w:ilvl="7" w:tplc="0C0A0003" w:tentative="1">
+      <w:start w:val="1"/>
+      <w:numFmt w:val="bullet"/>
+      <w:lvlText w:val="o"/>
+      <w:lvlJc w:val="left"/>
+      <w:pPr>
+        <w:ind w:left="5760" w:hanging="360"/>
+      </w:pPr>
+      <w:rPr>
+        <w:rFonts w:ascii="Courier New" w:hAnsi="Courier New" w:cs="Courier New" w:hint="default"/>
+      </w:rPr>
+    </w:lvl>
+    <w:lvl w:ilvl="8" w:tplc="0C0A0005" w:tentative="1">
+      <w:start w:val="1"/>
+      <w:numFmt w:val="bullet"/>
+      <w:lvlText w:val=""/>
+      <w:lvlJc w:val="left"/>
+      <w:pPr>
+        <w:ind w:left="6480" w:hanging="360"/>
+      </w:pPr>
+      <w:rPr>
+        <w:rFonts w:ascii="Wingdings" w:hAnsi="Wingdings" w:hint="default"/>
+      </w:rPr>
+    </w:lvl>
+  </w:abstractNum>
+  <w:abstractNum w:abstractNumId="15">
+    <w:nsid w:val="6BD50789"/>
+    <w:multiLevelType w:val="multilevel"/>
+    <w:tmpl w:val="A09A9BA8"/>
+    <w:lvl w:ilvl="0">
+      <w:start w:val="2"/>
+      <w:numFmt w:val="decimal"/>
+      <w:lvlText w:val="%1"/>
+      <w:lvlJc w:val="left"/>
+      <w:pPr>
+        <w:ind w:left="360" w:hanging="360"/>
+      </w:pPr>
+      <w:rPr>
+        <w:rFonts w:hint="default"/>
+      </w:rPr>
+    </w:lvl>
+    <w:lvl w:ilvl="1">
+      <w:start w:val="1"/>
+      <w:numFmt w:val="decimal"/>
+      <w:lvlText w:val="%1.%2"/>
+      <w:lvlJc w:val="left"/>
+      <w:pPr>
+        <w:ind w:left="2148" w:hanging="360"/>
+      </w:pPr>
+      <w:rPr>
+        <w:rFonts w:hint="default"/>
+      </w:rPr>
+    </w:lvl>
+    <w:lvl w:ilvl="2">
+      <w:start w:val="1"/>
+      <w:numFmt w:val="decimal"/>
+      <w:lvlText w:val="%1.%2.%3"/>
+      <w:lvlJc w:val="left"/>
+      <w:pPr>
+        <w:ind w:left="4296" w:hanging="720"/>
+      </w:pPr>
+      <w:rPr>
+        <w:rFonts w:hint="default"/>
+      </w:rPr>
+    </w:lvl>
+    <w:lvl w:ilvl="3">
+      <w:start w:val="1"/>
+      <w:numFmt w:val="decimal"/>
+      <w:lvlText w:val="%1.%2.%3.%4"/>
+      <w:lvlJc w:val="left"/>
+      <w:pPr>
+        <w:ind w:left="6084" w:hanging="720"/>
+      </w:pPr>
+      <w:rPr>
+        <w:rFonts w:hint="default"/>
+      </w:rPr>
+    </w:lvl>
+    <w:lvl w:ilvl="4">
+      <w:start w:val="1"/>
+      <w:numFmt w:val="decimal"/>
+      <w:lvlText w:val="%1.%2.%3.%4.%5"/>
+      <w:lvlJc w:val="left"/>
+      <w:pPr>
+        <w:ind w:left="8232" w:hanging="1080"/>
+      </w:pPr>
+      <w:rPr>
+        <w:rFonts w:hint="default"/>
+      </w:rPr>
+    </w:lvl>
+    <w:lvl w:ilvl="5">
+      <w:start w:val="1"/>
+      <w:numFmt w:val="decimal"/>
+      <w:lvlText w:val="%1.%2.%3.%4.%5.%6"/>
+      <w:lvlJc w:val="left"/>
+      <w:pPr>
+        <w:ind w:left="10020" w:hanging="1080"/>
+      </w:pPr>
+      <w:rPr>
+        <w:rFonts w:hint="default"/>
+      </w:rPr>
+    </w:lvl>
+    <w:lvl w:ilvl="6">
+      <w:start w:val="1"/>
+      <w:numFmt w:val="decimal"/>
+      <w:lvlText w:val="%1.%2.%3.%4.%5.%6.%7"/>
+      <w:lvlJc w:val="left"/>
+      <w:pPr>
+        <w:ind w:left="12168" w:hanging="1440"/>
+      </w:pPr>
+      <w:rPr>
+        <w:rFonts w:hint="default"/>
+      </w:rPr>
+    </w:lvl>
+    <w:lvl w:ilvl="7">
+      <w:start w:val="1"/>
+      <w:numFmt w:val="decimal"/>
+      <w:lvlText w:val="%1.%2.%3.%4.%5.%6.%7.%8"/>
+      <w:lvlJc w:val="left"/>
+      <w:pPr>
+        <w:ind w:left="13956" w:hanging="1440"/>
+      </w:pPr>
+      <w:rPr>
+        <w:rFonts w:hint="default"/>
+      </w:rPr>
+    </w:lvl>
+    <w:lvl w:ilvl="8">
+      <w:start w:val="1"/>
+      <w:numFmt w:val="decimal"/>
+      <w:lvlText w:val="%1.%2.%3.%4.%5.%6.%7.%8.%9"/>
+      <w:lvlJc w:val="left"/>
+      <w:pPr>
+        <w:ind w:left="16104" w:hanging="1800"/>
+      </w:pPr>
+      <w:rPr>
+        <w:rFonts w:hint="default"/>
+      </w:rPr>
+    </w:lvl>
+  </w:abstractNum>
   <w:num w:numId="1">
+    <w:abstractNumId w:val="4"/>
+  </w:num>
+  <w:num w:numId="2">
+    <w:abstractNumId w:val="6"/>
+  </w:num>
+  <w:num w:numId="3">
+    <w:abstractNumId w:val="7"/>
+  </w:num>
+  <w:num w:numId="4">
+    <w:abstractNumId w:val="3"/>
+  </w:num>
+  <w:num w:numId="5">
+    <w:abstractNumId w:val="13"/>
+  </w:num>
+  <w:num w:numId="6">
+    <w:abstractNumId w:val="8"/>
+  </w:num>
+  <w:num w:numId="7">
+    <w:abstractNumId w:val="5"/>
+  </w:num>
+  <w:num w:numId="8">
+    <w:abstractNumId w:val="14"/>
+  </w:num>
+  <w:num w:numId="9">
+    <w:abstractNumId w:val="12"/>
+  </w:num>
+  <w:num w:numId="10">
+    <w:abstractNumId w:val="0"/>
+  </w:num>
+  <w:num w:numId="11">
+    <w:abstractNumId w:val="11"/>
+  </w:num>
+  <w:num w:numId="12">
+    <w:abstractNumId w:val="2"/>
+  </w:num>
+  <w:num w:numId="13">
+    <w:abstractNumId w:val="10"/>
+  </w:num>
+  <w:num w:numId="14">
     <w:abstractNumId w:val="1"/>
   </w:num>
-  <w:num w:numId="2">
-    <w:abstractNumId w:val="3"/>
+  <w:num w:numId="15">
+    <w:abstractNumId w:val="9"/>
   </w:num>
-  <w:num w:numId="3">
-    <w:abstractNumId w:val="4"/>
-  </w:num>
-  <w:num w:numId="4">
-    <w:abstractNumId w:val="0"/>
-  </w:num>
-  <w:num w:numId="5">
-    <w:abstractNumId w:val="6"/>
-  </w:num>
-  <w:num w:numId="6">
-    <w:abstractNumId w:val="5"/>
-  </w:num>
-  <w:num w:numId="7">
-    <w:abstractNumId w:val="2"/>
+  <w:num w:numId="16">
+    <w:abstractNumId w:val="15"/>
   </w:num>
 </w:numbering>
 </file>
 
 <file path=word/styles.xml><?xml version="1.0" encoding="utf-8"?>
-<w:styles xmlns:mc="http://schemas.openxmlformats.org/markup-compatibility/2006" xmlns:r="http://schemas.openxmlformats.org/officeDocument/2006/relationships" xmlns:w="http://schemas.openxmlformats.org/wordprocessingml/2006/main" xmlns:w14="http://schemas.microsoft.com/office/word/2010/wordml" xmlns:w15="http://schemas.microsoft.com/office/word/2012/wordml" xmlns:w16cid="http://schemas.microsoft.com/office/word/2016/wordml/cid" xmlns:w16se="http://schemas.microsoft.com/office/word/2015/wordml/symex" mc:Ignorable="w14 w15 w16se w16cid">
+<w:styles xmlns:mc="http://schemas.openxmlformats.org/markup-compatibility/2006" xmlns:r="http://schemas.openxmlformats.org/officeDocument/2006/relationships" xmlns:w="http://schemas.openxmlformats.org/wordprocessingml/2006/main" xmlns:w14="http://schemas.microsoft.com/office/word/2010/wordml" mc:Ignorable="w14">
   <w:docDefaults>
     <w:rPrDefault>
       <w:rPr>
@@ -1499,382 +2687,341 @@
     </w:rPrDefault>
     <w:pPrDefault/>
   </w:docDefaults>
-  <w:latentStyles w:defLockedState="0" w:defUIPriority="99" w:defSemiHidden="0" w:defUnhideWhenUsed="0" w:defQFormat="0" w:count="375">
-    <w:lsdException w:name="Normal" w:uiPriority="0" w:qFormat="1"/>
-    <w:lsdException w:name="heading 1" w:uiPriority="9" w:qFormat="1"/>
-    <w:lsdException w:name="heading 2" w:semiHidden="1" w:uiPriority="9" w:unhideWhenUsed="1" w:qFormat="1"/>
-    <w:lsdException w:name="heading 3" w:semiHidden="1" w:uiPriority="9" w:unhideWhenUsed="1" w:qFormat="1"/>
-    <w:lsdException w:name="heading 4" w:semiHidden="1" w:uiPriority="9" w:unhideWhenUsed="1" w:qFormat="1"/>
-    <w:lsdException w:name="heading 5" w:semiHidden="1" w:uiPriority="9" w:unhideWhenUsed="1" w:qFormat="1"/>
-    <w:lsdException w:name="heading 6" w:semiHidden="1" w:uiPriority="9" w:unhideWhenUsed="1" w:qFormat="1"/>
-    <w:lsdException w:name="heading 7" w:semiHidden="1" w:uiPriority="9" w:unhideWhenUsed="1" w:qFormat="1"/>
-    <w:lsdException w:name="heading 8" w:semiHidden="1" w:uiPriority="9" w:unhideWhenUsed="1" w:qFormat="1"/>
-    <w:lsdException w:name="heading 9" w:semiHidden="1" w:uiPriority="9" w:unhideWhenUsed="1" w:qFormat="1"/>
-    <w:lsdException w:name="index 1" w:semiHidden="1" w:unhideWhenUsed="1"/>
-    <w:lsdException w:name="index 2" w:semiHidden="1" w:unhideWhenUsed="1"/>
-    <w:lsdException w:name="index 3" w:semiHidden="1" w:unhideWhenUsed="1"/>
-    <w:lsdException w:name="index 4" w:semiHidden="1" w:unhideWhenUsed="1"/>
-    <w:lsdException w:name="index 5" w:semiHidden="1" w:unhideWhenUsed="1"/>
-    <w:lsdException w:name="index 6" w:semiHidden="1" w:unhideWhenUsed="1"/>
-    <w:lsdException w:name="index 7" w:semiHidden="1" w:unhideWhenUsed="1"/>
-    <w:lsdException w:name="index 8" w:semiHidden="1" w:unhideWhenUsed="1"/>
-    <w:lsdException w:name="index 9" w:semiHidden="1" w:unhideWhenUsed="1"/>
-    <w:lsdException w:name="toc 1" w:semiHidden="1" w:uiPriority="39" w:unhideWhenUsed="1"/>
-    <w:lsdException w:name="toc 2" w:semiHidden="1" w:uiPriority="39" w:unhideWhenUsed="1"/>
-    <w:lsdException w:name="toc 3" w:semiHidden="1" w:uiPriority="39" w:unhideWhenUsed="1"/>
-    <w:lsdException w:name="toc 4" w:semiHidden="1" w:uiPriority="39" w:unhideWhenUsed="1"/>
-    <w:lsdException w:name="toc 5" w:semiHidden="1" w:uiPriority="39" w:unhideWhenUsed="1"/>
-    <w:lsdException w:name="toc 6" w:semiHidden="1" w:uiPriority="39" w:unhideWhenUsed="1"/>
-    <w:lsdException w:name="toc 7" w:semiHidden="1" w:uiPriority="39" w:unhideWhenUsed="1"/>
-    <w:lsdException w:name="toc 8" w:semiHidden="1" w:uiPriority="39" w:unhideWhenUsed="1"/>
-    <w:lsdException w:name="toc 9" w:semiHidden="1" w:uiPriority="39" w:unhideWhenUsed="1"/>
-    <w:lsdException w:name="Normal Indent" w:semiHidden="1" w:unhideWhenUsed="1"/>
-    <w:lsdException w:name="footnote text" w:semiHidden="1" w:unhideWhenUsed="1"/>
-    <w:lsdException w:name="annotation text" w:semiHidden="1" w:unhideWhenUsed="1"/>
-    <w:lsdException w:name="header" w:semiHidden="1" w:unhideWhenUsed="1"/>
-    <w:lsdException w:name="footer" w:semiHidden="1" w:unhideWhenUsed="1"/>
-    <w:lsdException w:name="index heading" w:semiHidden="1" w:unhideWhenUsed="1"/>
-    <w:lsdException w:name="caption" w:semiHidden="1" w:uiPriority="35" w:unhideWhenUsed="1" w:qFormat="1"/>
-    <w:lsdException w:name="table of figures" w:semiHidden="1" w:unhideWhenUsed="1"/>
-    <w:lsdException w:name="envelope address" w:semiHidden="1" w:unhideWhenUsed="1"/>
-    <w:lsdException w:name="envelope return" w:semiHidden="1" w:unhideWhenUsed="1"/>
-    <w:lsdException w:name="footnote reference" w:semiHidden="1" w:unhideWhenUsed="1"/>
-    <w:lsdException w:name="annotation reference" w:semiHidden="1" w:unhideWhenUsed="1"/>
-    <w:lsdException w:name="line number" w:semiHidden="1" w:unhideWhenUsed="1"/>
-    <w:lsdException w:name="page number" w:semiHidden="1" w:unhideWhenUsed="1"/>
-    <w:lsdException w:name="endnote reference" w:semiHidden="1" w:unhideWhenUsed="1"/>
-    <w:lsdException w:name="endnote text" w:semiHidden="1" w:unhideWhenUsed="1"/>
-    <w:lsdException w:name="table of authorities" w:semiHidden="1" w:unhideWhenUsed="1"/>
-    <w:lsdException w:name="macro" w:semiHidden="1" w:unhideWhenUsed="1"/>
-    <w:lsdException w:name="toa heading" w:semiHidden="1" w:unhideWhenUsed="1"/>
-    <w:lsdException w:name="List" w:semiHidden="1" w:unhideWhenUsed="1"/>
-    <w:lsdException w:name="List Bullet" w:semiHidden="1" w:unhideWhenUsed="1"/>
-    <w:lsdException w:name="List Number" w:semiHidden="1" w:unhideWhenUsed="1"/>
-    <w:lsdException w:name="List 2" w:semiHidden="1" w:unhideWhenUsed="1"/>
-    <w:lsdException w:name="List 3" w:semiHidden="1" w:unhideWhenUsed="1"/>
-    <w:lsdException w:name="List 4" w:semiHidden="1" w:unhideWhenUsed="1"/>
-    <w:lsdException w:name="List 5" w:semiHidden="1" w:unhideWhenUsed="1"/>
-    <w:lsdException w:name="List Bullet 2" w:semiHidden="1" w:unhideWhenUsed="1"/>
-    <w:lsdException w:name="List Bullet 3" w:semiHidden="1" w:unhideWhenUsed="1"/>
-    <w:lsdException w:name="List Bullet 4" w:semiHidden="1" w:unhideWhenUsed="1"/>
-    <w:lsdException w:name="List Bullet 5" w:semiHidden="1" w:unhideWhenUsed="1"/>
-    <w:lsdException w:name="List Number 2" w:semiHidden="1" w:unhideWhenUsed="1"/>
-    <w:lsdException w:name="List Number 3" w:semiHidden="1" w:unhideWhenUsed="1"/>
-    <w:lsdException w:name="List Number 4" w:semiHidden="1" w:unhideWhenUsed="1"/>
-    <w:lsdException w:name="List Number 5" w:semiHidden="1" w:unhideWhenUsed="1"/>
-    <w:lsdException w:name="Title" w:uiPriority="10" w:qFormat="1"/>
-    <w:lsdException w:name="Closing" w:semiHidden="1" w:unhideWhenUsed="1"/>
-    <w:lsdException w:name="Signature" w:semiHidden="1" w:unhideWhenUsed="1"/>
-    <w:lsdException w:name="Default Paragraph Font" w:semiHidden="1" w:uiPriority="1" w:unhideWhenUsed="1"/>
-    <w:lsdException w:name="Body Text" w:semiHidden="1" w:unhideWhenUsed="1"/>
-    <w:lsdException w:name="Body Text Indent" w:semiHidden="1" w:unhideWhenUsed="1"/>
-    <w:lsdException w:name="List Continue" w:semiHidden="1" w:unhideWhenUsed="1"/>
-    <w:lsdException w:name="List Continue 2" w:semiHidden="1" w:unhideWhenUsed="1"/>
-    <w:lsdException w:name="List Continue 3" w:semiHidden="1" w:unhideWhenUsed="1"/>
-    <w:lsdException w:name="List Continue 4" w:semiHidden="1" w:unhideWhenUsed="1"/>
-    <w:lsdException w:name="List Continue 5" w:semiHidden="1" w:unhideWhenUsed="1"/>
-    <w:lsdException w:name="Message Header" w:semiHidden="1" w:unhideWhenUsed="1"/>
-    <w:lsdException w:name="Subtitle" w:uiPriority="11" w:qFormat="1"/>
-    <w:lsdException w:name="Salutation" w:semiHidden="1" w:unhideWhenUsed="1"/>
-    <w:lsdException w:name="Date" w:semiHidden="1" w:unhideWhenUsed="1"/>
-    <w:lsdException w:name="Body Text First Indent" w:semiHidden="1" w:unhideWhenUsed="1"/>
-    <w:lsdException w:name="Body Text First Indent 2" w:semiHidden="1" w:unhideWhenUsed="1"/>
-    <w:lsdException w:name="Note Heading" w:semiHidden="1" w:unhideWhenUsed="1"/>
-    <w:lsdException w:name="Body Text 2" w:semiHidden="1" w:unhideWhenUsed="1"/>
-    <w:lsdException w:name="Body Text 3" w:semiHidden="1" w:unhideWhenUsed="1"/>
-    <w:lsdException w:name="Body Text Indent 2" w:semiHidden="1" w:unhideWhenUsed="1"/>
-    <w:lsdException w:name="Body Text Indent 3" w:semiHidden="1" w:unhideWhenUsed="1"/>
-    <w:lsdException w:name="Block Text" w:semiHidden="1" w:unhideWhenUsed="1"/>
-    <w:lsdException w:name="Hyperlink" w:semiHidden="1" w:unhideWhenUsed="1"/>
-    <w:lsdException w:name="FollowedHyperlink" w:semiHidden="1" w:unhideWhenUsed="1"/>
-    <w:lsdException w:name="Strong" w:uiPriority="22" w:qFormat="1"/>
-    <w:lsdException w:name="Emphasis" w:uiPriority="20" w:qFormat="1"/>
-    <w:lsdException w:name="Document Map" w:semiHidden="1" w:unhideWhenUsed="1"/>
-    <w:lsdException w:name="Plain Text" w:semiHidden="1" w:unhideWhenUsed="1"/>
-    <w:lsdException w:name="E-mail Signature" w:semiHidden="1" w:unhideWhenUsed="1"/>
-    <w:lsdException w:name="HTML Top of Form" w:semiHidden="1" w:unhideWhenUsed="1"/>
-    <w:lsdException w:name="HTML Bottom of Form" w:semiHidden="1" w:unhideWhenUsed="1"/>
-    <w:lsdException w:name="Normal (Web)" w:semiHidden="1" w:unhideWhenUsed="1"/>
-    <w:lsdException w:name="HTML Acronym" w:semiHidden="1" w:unhideWhenUsed="1"/>
-    <w:lsdException w:name="HTML Address" w:semiHidden="1" w:unhideWhenUsed="1"/>
-    <w:lsdException w:name="HTML Cite" w:semiHidden="1" w:unhideWhenUsed="1"/>
-    <w:lsdException w:name="HTML Code" w:semiHidden="1" w:unhideWhenUsed="1"/>
-    <w:lsdException w:name="HTML Definition" w:semiHidden="1" w:unhideWhenUsed="1"/>
-    <w:lsdException w:name="HTML Keyboard" w:semiHidden="1" w:unhideWhenUsed="1"/>
-    <w:lsdException w:name="HTML Preformatted" w:semiHidden="1" w:unhideWhenUsed="1"/>
-    <w:lsdException w:name="HTML Sample" w:semiHidden="1" w:unhideWhenUsed="1"/>
-    <w:lsdException w:name="HTML Typewriter" w:semiHidden="1" w:unhideWhenUsed="1"/>
-    <w:lsdException w:name="HTML Variable" w:semiHidden="1" w:unhideWhenUsed="1"/>
-    <w:lsdException w:name="Normal Table" w:semiHidden="1" w:unhideWhenUsed="1"/>
-    <w:lsdException w:name="annotation subject" w:semiHidden="1" w:unhideWhenUsed="1"/>
-    <w:lsdException w:name="No List" w:semiHidden="1" w:unhideWhenUsed="1"/>
-    <w:lsdException w:name="Outline List 1" w:semiHidden="1" w:unhideWhenUsed="1"/>
-    <w:lsdException w:name="Outline List 2" w:semiHidden="1" w:unhideWhenUsed="1"/>
-    <w:lsdException w:name="Outline List 3" w:semiHidden="1" w:unhideWhenUsed="1"/>
-    <w:lsdException w:name="Table Simple 1" w:semiHidden="1" w:unhideWhenUsed="1"/>
-    <w:lsdException w:name="Table Simple 2" w:semiHidden="1" w:unhideWhenUsed="1"/>
-    <w:lsdException w:name="Table Simple 3" w:semiHidden="1" w:unhideWhenUsed="1"/>
-    <w:lsdException w:name="Table Classic 1" w:semiHidden="1" w:unhideWhenUsed="1"/>
-    <w:lsdException w:name="Table Classic 2" w:semiHidden="1" w:unhideWhenUsed="1"/>
-    <w:lsdException w:name="Table Classic 3" w:semiHidden="1" w:unhideWhenUsed="1"/>
-    <w:lsdException w:name="Table Classic 4" w:semiHidden="1" w:unhideWhenUsed="1"/>
-    <w:lsdException w:name="Table Colorful 1" w:semiHidden="1" w:unhideWhenUsed="1"/>
-    <w:lsdException w:name="Table Colorful 2" w:semiHidden="1" w:unhideWhenUsed="1"/>
-    <w:lsdException w:name="Table Colorful 3" w:semiHidden="1" w:unhideWhenUsed="1"/>
-    <w:lsdException w:name="Table Columns 1" w:semiHidden="1" w:unhideWhenUsed="1"/>
-    <w:lsdException w:name="Table Columns 2" w:semiHidden="1" w:unhideWhenUsed="1"/>
-    <w:lsdException w:name="Table Columns 3" w:semiHidden="1" w:unhideWhenUsed="1"/>
-    <w:lsdException w:name="Table Columns 4" w:semiHidden="1" w:unhideWhenUsed="1"/>
-    <w:lsdException w:name="Table Columns 5" w:semiHidden="1" w:unhideWhenUsed="1"/>
-    <w:lsdException w:name="Table Grid 1" w:semiHidden="1" w:unhideWhenUsed="1"/>
-    <w:lsdException w:name="Table Grid 2" w:semiHidden="1" w:unhideWhenUsed="1"/>
-    <w:lsdException w:name="Table Grid 3" w:semiHidden="1" w:unhideWhenUsed="1"/>
-    <w:lsdException w:name="Table Grid 4" w:semiHidden="1" w:unhideWhenUsed="1"/>
-    <w:lsdException w:name="Table Grid 5" w:semiHidden="1" w:unhideWhenUsed="1"/>
-    <w:lsdException w:name="Table Grid 6" w:semiHidden="1" w:unhideWhenUsed="1"/>
-    <w:lsdException w:name="Table Grid 7" w:semiHidden="1" w:unhideWhenUsed="1"/>
-    <w:lsdException w:name="Table Grid 8" w:semiHidden="1" w:unhideWhenUsed="1"/>
-    <w:lsdException w:name="Table List 1" w:semiHidden="1" w:unhideWhenUsed="1"/>
-    <w:lsdException w:name="Table List 2" w:semiHidden="1" w:unhideWhenUsed="1"/>
-    <w:lsdException w:name="Table List 3" w:semiHidden="1" w:unhideWhenUsed="1"/>
-    <w:lsdException w:name="Table List 4" w:semiHidden="1" w:unhideWhenUsed="1"/>
-    <w:lsdException w:name="Table List 5" w:semiHidden="1" w:unhideWhenUsed="1"/>
-    <w:lsdException w:name="Table List 6" w:semiHidden="1" w:unhideWhenUsed="1"/>
-    <w:lsdException w:name="Table List 7" w:semiHidden="1" w:unhideWhenUsed="1"/>
-    <w:lsdException w:name="Table List 8" w:semiHidden="1" w:unhideWhenUsed="1"/>
-    <w:lsdException w:name="Table 3D effects 1" w:semiHidden="1" w:unhideWhenUsed="1"/>
-    <w:lsdException w:name="Table 3D effects 2" w:semiHidden="1" w:unhideWhenUsed="1"/>
-    <w:lsdException w:name="Table 3D effects 3" w:semiHidden="1" w:unhideWhenUsed="1"/>
-    <w:lsdException w:name="Table Contemporary" w:semiHidden="1" w:unhideWhenUsed="1"/>
-    <w:lsdException w:name="Table Elegant" w:semiHidden="1" w:unhideWhenUsed="1"/>
-    <w:lsdException w:name="Table Professional" w:semiHidden="1" w:unhideWhenUsed="1"/>
-    <w:lsdException w:name="Table Subtle 1" w:semiHidden="1" w:unhideWhenUsed="1"/>
-    <w:lsdException w:name="Table Subtle 2" w:semiHidden="1" w:unhideWhenUsed="1"/>
-    <w:lsdException w:name="Table Web 1" w:semiHidden="1" w:unhideWhenUsed="1"/>
-    <w:lsdException w:name="Table Web 2" w:semiHidden="1" w:unhideWhenUsed="1"/>
-    <w:lsdException w:name="Table Web 3" w:semiHidden="1" w:unhideWhenUsed="1"/>
-    <w:lsdException w:name="Balloon Text" w:semiHidden="1" w:unhideWhenUsed="1"/>
-    <w:lsdException w:name="Table Grid" w:uiPriority="39"/>
-    <w:lsdException w:name="Table Theme" w:semiHidden="1" w:unhideWhenUsed="1"/>
-    <w:lsdException w:name="Placeholder Text" w:semiHidden="1"/>
-    <w:lsdException w:name="No Spacing" w:uiPriority="1" w:qFormat="1"/>
-    <w:lsdException w:name="Light Shading" w:uiPriority="60"/>
-    <w:lsdException w:name="Light List" w:uiPriority="61"/>
-    <w:lsdException w:name="Light Grid" w:uiPriority="62"/>
-    <w:lsdException w:name="Medium Shading 1" w:uiPriority="63"/>
-    <w:lsdException w:name="Medium Shading 2" w:uiPriority="64"/>
-    <w:lsdException w:name="Medium List 1" w:uiPriority="65"/>
-    <w:lsdException w:name="Medium List 2" w:uiPriority="66"/>
-    <w:lsdException w:name="Medium Grid 1" w:uiPriority="67"/>
-    <w:lsdException w:name="Medium Grid 2" w:uiPriority="68"/>
-    <w:lsdException w:name="Medium Grid 3" w:uiPriority="69"/>
-    <w:lsdException w:name="Dark List" w:uiPriority="70"/>
-    <w:lsdException w:name="Colorful Shading" w:uiPriority="71"/>
-    <w:lsdException w:name="Colorful List" w:uiPriority="72"/>
-    <w:lsdException w:name="Colorful Grid" w:uiPriority="73"/>
-    <w:lsdException w:name="Light Shading Accent 1" w:uiPriority="60"/>
-    <w:lsdException w:name="Light List Accent 1" w:uiPriority="61"/>
-    <w:lsdException w:name="Light Grid Accent 1" w:uiPriority="62"/>
-    <w:lsdException w:name="Medium Shading 1 Accent 1" w:uiPriority="63"/>
-    <w:lsdException w:name="Medium Shading 2 Accent 1" w:uiPriority="64"/>
-    <w:lsdException w:name="Medium List 1 Accent 1" w:uiPriority="65"/>
-    <w:lsdException w:name="Revision" w:semiHidden="1"/>
-    <w:lsdException w:name="List Paragraph" w:uiPriority="34" w:qFormat="1"/>
-    <w:lsdException w:name="Quote" w:uiPriority="29" w:qFormat="1"/>
-    <w:lsdException w:name="Intense Quote" w:uiPriority="30" w:qFormat="1"/>
-    <w:lsdException w:name="Medium List 2 Accent 1" w:uiPriority="66"/>
-    <w:lsdException w:name="Medium Grid 1 Accent 1" w:uiPriority="67"/>
-    <w:lsdException w:name="Medium Grid 2 Accent 1" w:uiPriority="68"/>
-    <w:lsdException w:name="Medium Grid 3 Accent 1" w:uiPriority="69"/>
-    <w:lsdException w:name="Dark List Accent 1" w:uiPriority="70"/>
-    <w:lsdException w:name="Colorful Shading Accent 1" w:uiPriority="71"/>
-    <w:lsdException w:name="Colorful List Accent 1" w:uiPriority="72"/>
-    <w:lsdException w:name="Colorful Grid Accent 1" w:uiPriority="73"/>
-    <w:lsdException w:name="Light Shading Accent 2" w:uiPriority="60"/>
-    <w:lsdException w:name="Light List Accent 2" w:uiPriority="61"/>
-    <w:lsdException w:name="Light Grid Accent 2" w:uiPriority="62"/>
-    <w:lsdException w:name="Medium Shading 1 Accent 2" w:uiPriority="63"/>
-    <w:lsdException w:name="Medium Shading 2 Accent 2" w:uiPriority="64"/>
-    <w:lsdException w:name="Medium List 1 Accent 2" w:uiPriority="65"/>
-    <w:lsdException w:name="Medium List 2 Accent 2" w:uiPriority="66"/>
-    <w:lsdException w:name="Medium Grid 1 Accent 2" w:uiPriority="67"/>
-    <w:lsdException w:name="Medium Grid 2 Accent 2" w:uiPriority="68"/>
-    <w:lsdException w:name="Medium Grid 3 Accent 2" w:uiPriority="69"/>
-    <w:lsdException w:name="Dark List Accent 2" w:uiPriority="70"/>
-    <w:lsdException w:name="Colorful Shading Accent 2" w:uiPriority="71"/>
-    <w:lsdException w:name="Colorful List Accent 2" w:uiPriority="72"/>
-    <w:lsdException w:name="Colorful Grid Accent 2" w:uiPriority="73"/>
-    <w:lsdException w:name="Light Shading Accent 3" w:uiPriority="60"/>
-    <w:lsdException w:name="Light List Accent 3" w:uiPriority="61"/>
-    <w:lsdException w:name="Light Grid Accent 3" w:uiPriority="62"/>
-    <w:lsdException w:name="Medium Shading 1 Accent 3" w:uiPriority="63"/>
-    <w:lsdException w:name="Medium Shading 2 Accent 3" w:uiPriority="64"/>
-    <w:lsdException w:name="Medium List 1 Accent 3" w:uiPriority="65"/>
-    <w:lsdException w:name="Medium List 2 Accent 3" w:uiPriority="66"/>
-    <w:lsdException w:name="Medium Grid 1 Accent 3" w:uiPriority="67"/>
-    <w:lsdException w:name="Medium Grid 2 Accent 3" w:uiPriority="68"/>
-    <w:lsdException w:name="Medium Grid 3 Accent 3" w:uiPriority="69"/>
-    <w:lsdException w:name="Dark List Accent 3" w:uiPriority="70"/>
-    <w:lsdException w:name="Colorful Shading Accent 3" w:uiPriority="71"/>
-    <w:lsdException w:name="Colorful List Accent 3" w:uiPriority="72"/>
-    <w:lsdException w:name="Colorful Grid Accent 3" w:uiPriority="73"/>
-    <w:lsdException w:name="Light Shading Accent 4" w:uiPriority="60"/>
-    <w:lsdException w:name="Light List Accent 4" w:uiPriority="61"/>
-    <w:lsdException w:name="Light Grid Accent 4" w:uiPriority="62"/>
-    <w:lsdException w:name="Medium Shading 1 Accent 4" w:uiPriority="63"/>
-    <w:lsdException w:name="Medium Shading 2 Accent 4" w:uiPriority="64"/>
-    <w:lsdException w:name="Medium List 1 Accent 4" w:uiPriority="65"/>
-    <w:lsdException w:name="Medium List 2 Accent 4" w:uiPriority="66"/>
-    <w:lsdException w:name="Medium Grid 1 Accent 4" w:uiPriority="67"/>
-    <w:lsdException w:name="Medium Grid 2 Accent 4" w:uiPriority="68"/>
-    <w:lsdException w:name="Medium Grid 3 Accent 4" w:uiPriority="69"/>
-    <w:lsdException w:name="Dark List Accent 4" w:uiPriority="70"/>
-    <w:lsdException w:name="Colorful Shading Accent 4" w:uiPriority="71"/>
-    <w:lsdException w:name="Colorful List Accent 4" w:uiPriority="72"/>
-    <w:lsdException w:name="Colorful Grid Accent 4" w:uiPriority="73"/>
-    <w:lsdException w:name="Light Shading Accent 5" w:uiPriority="60"/>
-    <w:lsdException w:name="Light List Accent 5" w:uiPriority="61"/>
-    <w:lsdException w:name="Light Grid Accent 5" w:uiPriority="62"/>
-    <w:lsdException w:name="Medium Shading 1 Accent 5" w:uiPriority="63"/>
-    <w:lsdException w:name="Medium Shading 2 Accent 5" w:uiPriority="64"/>
-    <w:lsdException w:name="Medium List 1 Accent 5" w:uiPriority="65"/>
-    <w:lsdException w:name="Medium List 2 Accent 5" w:uiPriority="66"/>
-    <w:lsdException w:name="Medium Grid 1 Accent 5" w:uiPriority="67"/>
-    <w:lsdException w:name="Medium Grid 2 Accent 5" w:uiPriority="68"/>
-    <w:lsdException w:name="Medium Grid 3 Accent 5" w:uiPriority="69"/>
-    <w:lsdException w:name="Dark List Accent 5" w:uiPriority="70"/>
-    <w:lsdException w:name="Colorful Shading Accent 5" w:uiPriority="71"/>
-    <w:lsdException w:name="Colorful List Accent 5" w:uiPriority="72"/>
-    <w:lsdException w:name="Colorful Grid Accent 5" w:uiPriority="73"/>
-    <w:lsdException w:name="Light Shading Accent 6" w:uiPriority="60"/>
-    <w:lsdException w:name="Light List Accent 6" w:uiPriority="61"/>
-    <w:lsdException w:name="Light Grid Accent 6" w:uiPriority="62"/>
-    <w:lsdException w:name="Medium Shading 1 Accent 6" w:uiPriority="63"/>
-    <w:lsdException w:name="Medium Shading 2 Accent 6" w:uiPriority="64"/>
-    <w:lsdException w:name="Medium List 1 Accent 6" w:uiPriority="65"/>
-    <w:lsdException w:name="Medium List 2 Accent 6" w:uiPriority="66"/>
-    <w:lsdException w:name="Medium Grid 1 Accent 6" w:uiPriority="67"/>
-    <w:lsdException w:name="Medium Grid 2 Accent 6" w:uiPriority="68"/>
-    <w:lsdException w:name="Medium Grid 3 Accent 6" w:uiPriority="69"/>
-    <w:lsdException w:name="Dark List Accent 6" w:uiPriority="70"/>
-    <w:lsdException w:name="Colorful Shading Accent 6" w:uiPriority="71"/>
-    <w:lsdException w:name="Colorful List Accent 6" w:uiPriority="72"/>
-    <w:lsdException w:name="Colorful Grid Accent 6" w:uiPriority="73"/>
-    <w:lsdException w:name="Subtle Emphasis" w:uiPriority="19" w:qFormat="1"/>
-    <w:lsdException w:name="Intense Emphasis" w:uiPriority="21" w:qFormat="1"/>
-    <w:lsdException w:name="Subtle Reference" w:uiPriority="31" w:qFormat="1"/>
-    <w:lsdException w:name="Intense Reference" w:uiPriority="32" w:qFormat="1"/>
-    <w:lsdException w:name="Book Title" w:uiPriority="33" w:qFormat="1"/>
-    <w:lsdException w:name="Bibliography" w:semiHidden="1" w:uiPriority="37" w:unhideWhenUsed="1"/>
-    <w:lsdException w:name="TOC Heading" w:semiHidden="1" w:uiPriority="39" w:unhideWhenUsed="1" w:qFormat="1"/>
-    <w:lsdException w:name="Plain Table 1" w:uiPriority="41"/>
-    <w:lsdException w:name="Plain Table 2" w:uiPriority="42"/>
-    <w:lsdException w:name="Plain Table 3" w:uiPriority="43"/>
-    <w:lsdException w:name="Plain Table 4" w:uiPriority="44"/>
-    <w:lsdException w:name="Plain Table 5" w:uiPriority="45"/>
-    <w:lsdException w:name="Grid Table Light" w:uiPriority="40"/>
-    <w:lsdException w:name="Grid Table 1 Light" w:uiPriority="46"/>
-    <w:lsdException w:name="Grid Table 2" w:uiPriority="47"/>
-    <w:lsdException w:name="Grid Table 3" w:uiPriority="48"/>
-    <w:lsdException w:name="Grid Table 4" w:uiPriority="49"/>
-    <w:lsdException w:name="Grid Table 5 Dark" w:uiPriority="50"/>
-    <w:lsdException w:name="Grid Table 6 Colorful" w:uiPriority="51"/>
-    <w:lsdException w:name="Grid Table 7 Colorful" w:uiPriority="52"/>
-    <w:lsdException w:name="Grid Table 1 Light Accent 1" w:uiPriority="46"/>
-    <w:lsdException w:name="Grid Table 2 Accent 1" w:uiPriority="47"/>
-    <w:lsdException w:name="Grid Table 3 Accent 1" w:uiPriority="48"/>
-    <w:lsdException w:name="Grid Table 4 Accent 1" w:uiPriority="49"/>
-    <w:lsdException w:name="Grid Table 5 Dark Accent 1" w:uiPriority="50"/>
-    <w:lsdException w:name="Grid Table 6 Colorful Accent 1" w:uiPriority="51"/>
-    <w:lsdException w:name="Grid Table 7 Colorful Accent 1" w:uiPriority="52"/>
-    <w:lsdException w:name="Grid Table 1 Light Accent 2" w:uiPriority="46"/>
-    <w:lsdException w:name="Grid Table 2 Accent 2" w:uiPriority="47"/>
-    <w:lsdException w:name="Grid Table 3 Accent 2" w:uiPriority="48"/>
-    <w:lsdException w:name="Grid Table 4 Accent 2" w:uiPriority="49"/>
-    <w:lsdException w:name="Grid Table 5 Dark Accent 2" w:uiPriority="50"/>
-    <w:lsdException w:name="Grid Table 6 Colorful Accent 2" w:uiPriority="51"/>
-    <w:lsdException w:name="Grid Table 7 Colorful Accent 2" w:uiPriority="52"/>
-    <w:lsdException w:name="Grid Table 1 Light Accent 3" w:uiPriority="46"/>
-    <w:lsdException w:name="Grid Table 2 Accent 3" w:uiPriority="47"/>
-    <w:lsdException w:name="Grid Table 3 Accent 3" w:uiPriority="48"/>
-    <w:lsdException w:name="Grid Table 4 Accent 3" w:uiPriority="49"/>
-    <w:lsdException w:name="Grid Table 5 Dark Accent 3" w:uiPriority="50"/>
-    <w:lsdException w:name="Grid Table 6 Colorful Accent 3" w:uiPriority="51"/>
-    <w:lsdException w:name="Grid Table 7 Colorful Accent 3" w:uiPriority="52"/>
-    <w:lsdException w:name="Grid Table 1 Light Accent 4" w:uiPriority="46"/>
-    <w:lsdException w:name="Grid Table 2 Accent 4" w:uiPriority="47"/>
-    <w:lsdException w:name="Grid Table 3 Accent 4" w:uiPriority="48"/>
-    <w:lsdException w:name="Grid Table 4 Accent 4" w:uiPriority="49"/>
-    <w:lsdException w:name="Grid Table 5 Dark Accent 4" w:uiPriority="50"/>
-    <w:lsdException w:name="Grid Table 6 Colorful Accent 4" w:uiPriority="51"/>
-    <w:lsdException w:name="Grid Table 7 Colorful Accent 4" w:uiPriority="52"/>
-    <w:lsdException w:name="Grid Table 1 Light Accent 5" w:uiPriority="46"/>
-    <w:lsdException w:name="Grid Table 2 Accent 5" w:uiPriority="47"/>
-    <w:lsdException w:name="Grid Table 3 Accent 5" w:uiPriority="48"/>
-    <w:lsdException w:name="Grid Table 4 Accent 5" w:uiPriority="49"/>
-    <w:lsdException w:name="Grid Table 5 Dark Accent 5" w:uiPriority="50"/>
-    <w:lsdException w:name="Grid Table 6 Colorful Accent 5" w:uiPriority="51"/>
-    <w:lsdException w:name="Grid Table 7 Colorful Accent 5" w:uiPriority="52"/>
-    <w:lsdException w:name="Grid Table 1 Light Accent 6" w:uiPriority="46"/>
-    <w:lsdException w:name="Grid Table 2 Accent 6" w:uiPriority="47"/>
-    <w:lsdException w:name="Grid Table 3 Accent 6" w:uiPriority="48"/>
-    <w:lsdException w:name="Grid Table 4 Accent 6" w:uiPriority="49"/>
-    <w:lsdException w:name="Grid Table 5 Dark Accent 6" w:uiPriority="50"/>
-    <w:lsdException w:name="Grid Table 6 Colorful Accent 6" w:uiPriority="51"/>
-    <w:lsdException w:name="Grid Table 7 Colorful Accent 6" w:uiPriority="52"/>
-    <w:lsdException w:name="List Table 1 Light" w:uiPriority="46"/>
-    <w:lsdException w:name="List Table 2" w:uiPriority="47"/>
-    <w:lsdException w:name="List Table 3" w:uiPriority="48"/>
-    <w:lsdException w:name="List Table 4" w:uiPriority="49"/>
-    <w:lsdException w:name="List Table 5 Dark" w:uiPriority="50"/>
-    <w:lsdException w:name="List Table 6 Colorful" w:uiPriority="51"/>
-    <w:lsdException w:name="List Table 7 Colorful" w:uiPriority="52"/>
-    <w:lsdException w:name="List Table 1 Light Accent 1" w:uiPriority="46"/>
-    <w:lsdException w:name="List Table 2 Accent 1" w:uiPriority="47"/>
-    <w:lsdException w:name="List Table 3 Accent 1" w:uiPriority="48"/>
-    <w:lsdException w:name="List Table 4 Accent 1" w:uiPriority="49"/>
-    <w:lsdException w:name="List Table 5 Dark Accent 1" w:uiPriority="50"/>
-    <w:lsdException w:name="List Table 6 Colorful Accent 1" w:uiPriority="51"/>
-    <w:lsdException w:name="List Table 7 Colorful Accent 1" w:uiPriority="52"/>
-    <w:lsdException w:name="List Table 1 Light Accent 2" w:uiPriority="46"/>
-    <w:lsdException w:name="List Table 2 Accent 2" w:uiPriority="47"/>
-    <w:lsdException w:name="List Table 3 Accent 2" w:uiPriority="48"/>
-    <w:lsdException w:name="List Table 4 Accent 2" w:uiPriority="49"/>
-    <w:lsdException w:name="List Table 5 Dark Accent 2" w:uiPriority="50"/>
-    <w:lsdException w:name="List Table 6 Colorful Accent 2" w:uiPriority="51"/>
-    <w:lsdException w:name="List Table 7 Colorful Accent 2" w:uiPriority="52"/>
-    <w:lsdException w:name="List Table 1 Light Accent 3" w:uiPriority="46"/>
-    <w:lsdException w:name="List Table 2 Accent 3" w:uiPriority="47"/>
-    <w:lsdException w:name="List Table 3 Accent 3" w:uiPriority="48"/>
-    <w:lsdException w:name="List Table 4 Accent 3" w:uiPriority="49"/>
-    <w:lsdException w:name="List Table 5 Dark Accent 3" w:uiPriority="50"/>
-    <w:lsdException w:name="List Table 6 Colorful Accent 3" w:uiPriority="51"/>
-    <w:lsdException w:name="List Table 7 Colorful Accent 3" w:uiPriority="52"/>
-    <w:lsdException w:name="List Table 1 Light Accent 4" w:uiPriority="46"/>
-    <w:lsdException w:name="List Table 2 Accent 4" w:uiPriority="47"/>
-    <w:lsdException w:name="List Table 3 Accent 4" w:uiPriority="48"/>
-    <w:lsdException w:name="List Table 4 Accent 4" w:uiPriority="49"/>
-    <w:lsdException w:name="List Table 5 Dark Accent 4" w:uiPriority="50"/>
-    <w:lsdException w:name="List Table 6 Colorful Accent 4" w:uiPriority="51"/>
-    <w:lsdException w:name="List Table 7 Colorful Accent 4" w:uiPriority="52"/>
-    <w:lsdException w:name="List Table 1 Light Accent 5" w:uiPriority="46"/>
-    <w:lsdException w:name="List Table 2 Accent 5" w:uiPriority="47"/>
-    <w:lsdException w:name="List Table 3 Accent 5" w:uiPriority="48"/>
-    <w:lsdException w:name="List Table 4 Accent 5" w:uiPriority="49"/>
-    <w:lsdException w:name="List Table 5 Dark Accent 5" w:uiPriority="50"/>
-    <w:lsdException w:name="List Table 6 Colorful Accent 5" w:uiPriority="51"/>
-    <w:lsdException w:name="List Table 7 Colorful Accent 5" w:uiPriority="52"/>
-    <w:lsdException w:name="List Table 1 Light Accent 6" w:uiPriority="46"/>
-    <w:lsdException w:name="List Table 2 Accent 6" w:uiPriority="47"/>
-    <w:lsdException w:name="List Table 3 Accent 6" w:uiPriority="48"/>
-    <w:lsdException w:name="List Table 4 Accent 6" w:uiPriority="49"/>
-    <w:lsdException w:name="List Table 5 Dark Accent 6" w:uiPriority="50"/>
-    <w:lsdException w:name="List Table 6 Colorful Accent 6" w:uiPriority="51"/>
-    <w:lsdException w:name="List Table 7 Colorful Accent 6" w:uiPriority="52"/>
-    <w:lsdException w:name="Mention" w:semiHidden="1" w:unhideWhenUsed="1"/>
-    <w:lsdException w:name="Smart Hyperlink" w:semiHidden="1" w:unhideWhenUsed="1"/>
-    <w:lsdException w:name="Hashtag" w:semiHidden="1" w:unhideWhenUsed="1"/>
-    <w:lsdException w:name="Unresolved Mention" w:semiHidden="1" w:unhideWhenUsed="1"/>
+  <w:latentStyles w:defLockedState="0" w:defUIPriority="99" w:defSemiHidden="1" w:defUnhideWhenUsed="1" w:defQFormat="0" w:count="267">
+    <w:lsdException w:name="Normal" w:semiHidden="0" w:uiPriority="0" w:unhideWhenUsed="0" w:qFormat="1"/>
+    <w:lsdException w:name="heading 1" w:semiHidden="0" w:uiPriority="9" w:unhideWhenUsed="0" w:qFormat="1"/>
+    <w:lsdException w:name="heading 2" w:uiPriority="9" w:qFormat="1"/>
+    <w:lsdException w:name="heading 3" w:uiPriority="9" w:qFormat="1"/>
+    <w:lsdException w:name="heading 4" w:uiPriority="9" w:qFormat="1"/>
+    <w:lsdException w:name="heading 5" w:uiPriority="9" w:qFormat="1"/>
+    <w:lsdException w:name="heading 6" w:uiPriority="9" w:qFormat="1"/>
+    <w:lsdException w:name="heading 7" w:uiPriority="9" w:qFormat="1"/>
+    <w:lsdException w:name="heading 8" w:uiPriority="9" w:qFormat="1"/>
+    <w:lsdException w:name="heading 9" w:uiPriority="9" w:qFormat="1"/>
+    <w:lsdException w:name="toc 1" w:uiPriority="39"/>
+    <w:lsdException w:name="toc 2" w:uiPriority="39"/>
+    <w:lsdException w:name="toc 3" w:uiPriority="39"/>
+    <w:lsdException w:name="toc 4" w:uiPriority="39"/>
+    <w:lsdException w:name="toc 5" w:uiPriority="39"/>
+    <w:lsdException w:name="toc 6" w:uiPriority="39"/>
+    <w:lsdException w:name="toc 7" w:uiPriority="39"/>
+    <w:lsdException w:name="toc 8" w:uiPriority="39"/>
+    <w:lsdException w:name="toc 9" w:uiPriority="39"/>
+    <w:lsdException w:name="caption" w:uiPriority="35" w:qFormat="1"/>
+    <w:lsdException w:name="Title" w:semiHidden="0" w:uiPriority="10" w:unhideWhenUsed="0" w:qFormat="1"/>
+    <w:lsdException w:name="Default Paragraph Font" w:uiPriority="1"/>
+    <w:lsdException w:name="Subtitle" w:semiHidden="0" w:uiPriority="11" w:unhideWhenUsed="0" w:qFormat="1"/>
+    <w:lsdException w:name="Strong" w:semiHidden="0" w:uiPriority="22" w:unhideWhenUsed="0" w:qFormat="1"/>
+    <w:lsdException w:name="Emphasis" w:semiHidden="0" w:uiPriority="20" w:unhideWhenUsed="0" w:qFormat="1"/>
+    <w:lsdException w:name="Table Grid" w:semiHidden="0" w:uiPriority="39" w:unhideWhenUsed="0"/>
+    <w:lsdException w:name="Placeholder Text" w:unhideWhenUsed="0"/>
+    <w:lsdException w:name="No Spacing" w:semiHidden="0" w:uiPriority="1" w:unhideWhenUsed="0" w:qFormat="1"/>
+    <w:lsdException w:name="Light Shading" w:semiHidden="0" w:uiPriority="60" w:unhideWhenUsed="0"/>
+    <w:lsdException w:name="Light List" w:semiHidden="0" w:uiPriority="61" w:unhideWhenUsed="0"/>
+    <w:lsdException w:name="Light Grid" w:semiHidden="0" w:uiPriority="62" w:unhideWhenUsed="0"/>
+    <w:lsdException w:name="Medium Shading 1" w:semiHidden="0" w:uiPriority="63" w:unhideWhenUsed="0"/>
+    <w:lsdException w:name="Medium Shading 2" w:semiHidden="0" w:uiPriority="64" w:unhideWhenUsed="0"/>
+    <w:lsdException w:name="Medium List 1" w:semiHidden="0" w:uiPriority="65" w:unhideWhenUsed="0"/>
+    <w:lsdException w:name="Medium List 2" w:semiHidden="0" w:uiPriority="66" w:unhideWhenUsed="0"/>
+    <w:lsdException w:name="Medium Grid 1" w:semiHidden="0" w:uiPriority="67" w:unhideWhenUsed="0"/>
+    <w:lsdException w:name="Medium Grid 2" w:semiHidden="0" w:uiPriority="68" w:unhideWhenUsed="0"/>
+    <w:lsdException w:name="Medium Grid 3" w:semiHidden="0" w:uiPriority="69" w:unhideWhenUsed="0"/>
+    <w:lsdException w:name="Dark List" w:semiHidden="0" w:uiPriority="70" w:unhideWhenUsed="0"/>
+    <w:lsdException w:name="Colorful Shading" w:semiHidden="0" w:uiPriority="71" w:unhideWhenUsed="0"/>
+    <w:lsdException w:name="Colorful List" w:semiHidden="0" w:uiPriority="72" w:unhideWhenUsed="0"/>
+    <w:lsdException w:name="Colorful Grid" w:semiHidden="0" w:uiPriority="73" w:unhideWhenUsed="0"/>
+    <w:lsdException w:name="Light Shading Accent 1" w:semiHidden="0" w:uiPriority="60" w:unhideWhenUsed="0"/>
+    <w:lsdException w:name="Light List Accent 1" w:semiHidden="0" w:uiPriority="61" w:unhideWhenUsed="0"/>
+    <w:lsdException w:name="Light Grid Accent 1" w:semiHidden="0" w:uiPriority="62" w:unhideWhenUsed="0"/>
+    <w:lsdException w:name="Medium Shading 1 Accent 1" w:semiHidden="0" w:uiPriority="63" w:unhideWhenUsed="0"/>
+    <w:lsdException w:name="Medium Shading 2 Accent 1" w:semiHidden="0" w:uiPriority="64" w:unhideWhenUsed="0"/>
+    <w:lsdException w:name="Medium List 1 Accent 1" w:semiHidden="0" w:uiPriority="65" w:unhideWhenUsed="0"/>
+    <w:lsdException w:name="Revision" w:unhideWhenUsed="0"/>
+    <w:lsdException w:name="List Paragraph" w:semiHidden="0" w:uiPriority="34" w:unhideWhenUsed="0" w:qFormat="1"/>
+    <w:lsdException w:name="Quote" w:semiHidden="0" w:uiPriority="29" w:unhideWhenUsed="0" w:qFormat="1"/>
+    <w:lsdException w:name="Intense Quote" w:semiHidden="0" w:uiPriority="30" w:unhideWhenUsed="0" w:qFormat="1"/>
+    <w:lsdException w:name="Medium List 2 Accent 1" w:semiHidden="0" w:uiPriority="66" w:unhideWhenUsed="0"/>
+    <w:lsdException w:name="Medium Grid 1 Accent 1" w:semiHidden="0" w:uiPriority="67" w:unhideWhenUsed="0"/>
+    <w:lsdException w:name="Medium Grid 2 Accent 1" w:semiHidden="0" w:uiPriority="68" w:unhideWhenUsed="0"/>
+    <w:lsdException w:name="Medium Grid 3 Accent 1" w:semiHidden="0" w:uiPriority="69" w:unhideWhenUsed="0"/>
+    <w:lsdException w:name="Dark List Accent 1" w:semiHidden="0" w:uiPriority="70" w:unhideWhenUsed="0"/>
+    <w:lsdException w:name="Colorful Shading Accent 1" w:semiHidden="0" w:uiPriority="71" w:unhideWhenUsed="0"/>
+    <w:lsdException w:name="Colorful List Accent 1" w:semiHidden="0" w:uiPriority="72" w:unhideWhenUsed="0"/>
+    <w:lsdException w:name="Colorful Grid Accent 1" w:semiHidden="0" w:uiPriority="73" w:unhideWhenUsed="0"/>
+    <w:lsdException w:name="Light Shading Accent 2" w:semiHidden="0" w:uiPriority="60" w:unhideWhenUsed="0"/>
+    <w:lsdException w:name="Light List Accent 2" w:semiHidden="0" w:uiPriority="61" w:unhideWhenUsed="0"/>
+    <w:lsdException w:name="Light Grid Accent 2" w:semiHidden="0" w:uiPriority="62" w:unhideWhenUsed="0"/>
+    <w:lsdException w:name="Medium Shading 1 Accent 2" w:semiHidden="0" w:uiPriority="63" w:unhideWhenUsed="0"/>
+    <w:lsdException w:name="Medium Shading 2 Accent 2" w:semiHidden="0" w:uiPriority="64" w:unhideWhenUsed="0"/>
+    <w:lsdException w:name="Medium List 1 Accent 2" w:semiHidden="0" w:uiPriority="65" w:unhideWhenUsed="0"/>
+    <w:lsdException w:name="Medium List 2 Accent 2" w:semiHidden="0" w:uiPriority="66" w:unhideWhenUsed="0"/>
+    <w:lsdException w:name="Medium Grid 1 Accent 2" w:semiHidden="0" w:uiPriority="67" w:unhideWhenUsed="0"/>
+    <w:lsdException w:name="Medium Grid 2 Accent 2" w:semiHidden="0" w:uiPriority="68" w:unhideWhenUsed="0"/>
+    <w:lsdException w:name="Medium Grid 3 Accent 2" w:semiHidden="0" w:uiPriority="69" w:unhideWhenUsed="0"/>
+    <w:lsdException w:name="Dark List Accent 2" w:semiHidden="0" w:uiPriority="70" w:unhideWhenUsed="0"/>
+    <w:lsdException w:name="Colorful Shading Accent 2" w:semiHidden="0" w:uiPriority="71" w:unhideWhenUsed="0"/>
+    <w:lsdException w:name="Colorful List Accent 2" w:semiHidden="0" w:uiPriority="72" w:unhideWhenUsed="0"/>
+    <w:lsdException w:name="Colorful Grid Accent 2" w:semiHidden="0" w:uiPriority="73" w:unhideWhenUsed="0"/>
+    <w:lsdException w:name="Light Shading Accent 3" w:semiHidden="0" w:uiPriority="60" w:unhideWhenUsed="0"/>
+    <w:lsdException w:name="Light List Accent 3" w:semiHidden="0" w:uiPriority="61" w:unhideWhenUsed="0"/>
+    <w:lsdException w:name="Light Grid Accent 3" w:semiHidden="0" w:uiPriority="62" w:unhideWhenUsed="0"/>
+    <w:lsdException w:name="Medium Shading 1 Accent 3" w:semiHidden="0" w:uiPriority="63" w:unhideWhenUsed="0"/>
+    <w:lsdException w:name="Medium Shading 2 Accent 3" w:semiHidden="0" w:uiPriority="64" w:unhideWhenUsed="0"/>
+    <w:lsdException w:name="Medium List 1 Accent 3" w:semiHidden="0" w:uiPriority="65" w:unhideWhenUsed="0"/>
+    <w:lsdException w:name="Medium List 2 Accent 3" w:semiHidden="0" w:uiPriority="66" w:unhideWhenUsed="0"/>
+    <w:lsdException w:name="Medium Grid 1 Accent 3" w:semiHidden="0" w:uiPriority="67" w:unhideWhenUsed="0"/>
+    <w:lsdException w:name="Medium Grid 2 Accent 3" w:semiHidden="0" w:uiPriority="68" w:unhideWhenUsed="0"/>
+    <w:lsdException w:name="Medium Grid 3 Accent 3" w:semiHidden="0" w:uiPriority="69" w:unhideWhenUsed="0"/>
+    <w:lsdException w:name="Dark List Accent 3" w:semiHidden="0" w:uiPriority="70" w:unhideWhenUsed="0"/>
+    <w:lsdException w:name="Colorful Shading Accent 3" w:semiHidden="0" w:uiPriority="71" w:unhideWhenUsed="0"/>
+    <w:lsdException w:name="Colorful List Accent 3" w:semiHidden="0" w:uiPriority="72" w:unhideWhenUsed="0"/>
+    <w:lsdException w:name="Colorful Grid Accent 3" w:semiHidden="0" w:uiPriority="73" w:unhideWhenUsed="0"/>
+    <w:lsdException w:name="Light Shading Accent 4" w:semiHidden="0" w:uiPriority="60" w:unhideWhenUsed="0"/>
+    <w:lsdException w:name="Light List Accent 4" w:semiHidden="0" w:uiPriority="61" w:unhideWhenUsed="0"/>
+    <w:lsdException w:name="Light Grid Accent 4" w:semiHidden="0" w:uiPriority="62" w:unhideWhenUsed="0"/>
+    <w:lsdException w:name="Medium Shading 1 Accent 4" w:semiHidden="0" w:uiPriority="63" w:unhideWhenUsed="0"/>
+    <w:lsdException w:name="Medium Shading 2 Accent 4" w:semiHidden="0" w:uiPriority="64" w:unhideWhenUsed="0"/>
+    <w:lsdException w:name="Medium List 1 Accent 4" w:semiHidden="0" w:uiPriority="65" w:unhideWhenUsed="0"/>
+    <w:lsdException w:name="Medium List 2 Accent 4" w:semiHidden="0" w:uiPriority="66" w:unhideWhenUsed="0"/>
+    <w:lsdException w:name="Medium Grid 1 Accent 4" w:semiHidden="0" w:uiPriority="67" w:unhideWhenUsed="0"/>
+    <w:lsdException w:name="Medium Grid 2 Accent 4" w:semiHidden="0" w:uiPriority="68" w:unhideWhenUsed="0"/>
+    <w:lsdException w:name="Medium Grid 3 Accent 4" w:semiHidden="0" w:uiPriority="69" w:unhideWhenUsed="0"/>
+    <w:lsdException w:name="Dark List Accent 4" w:semiHidden="0" w:uiPriority="70" w:unhideWhenUsed="0"/>
+    <w:lsdException w:name="Colorful Shading Accent 4" w:semiHidden="0" w:uiPriority="71" w:unhideWhenUsed="0"/>
+    <w:lsdException w:name="Colorful List Accent 4" w:semiHidden="0" w:uiPriority="72" w:unhideWhenUsed="0"/>
+    <w:lsdException w:name="Colorful Grid Accent 4" w:semiHidden="0" w:uiPriority="73" w:unhideWhenUsed="0"/>
+    <w:lsdException w:name="Light Shading Accent 5" w:semiHidden="0" w:uiPriority="60" w:unhideWhenUsed="0"/>
+    <w:lsdException w:name="Light List Accent 5" w:semiHidden="0" w:uiPriority="61" w:unhideWhenUsed="0"/>
+    <w:lsdException w:name="Light Grid Accent 5" w:semiHidden="0" w:uiPriority="62" w:unhideWhenUsed="0"/>
+    <w:lsdException w:name="Medium Shading 1 Accent 5" w:semiHidden="0" w:uiPriority="63" w:unhideWhenUsed="0"/>
+    <w:lsdException w:name="Medium Shading 2 Accent 5" w:semiHidden="0" w:uiPriority="64" w:unhideWhenUsed="0"/>
+    <w:lsdException w:name="Medium List 1 Accent 5" w:semiHidden="0" w:uiPriority="65" w:unhideWhenUsed="0"/>
+    <w:lsdException w:name="Medium List 2 Accent 5" w:semiHidden="0" w:uiPriority="66" w:unhideWhenUsed="0"/>
+    <w:lsdException w:name="Medium Grid 1 Accent 5" w:semiHidden="0" w:uiPriority="67" w:unhideWhenUsed="0"/>
+    <w:lsdException w:name="Medium Grid 2 Accent 5" w:semiHidden="0" w:uiPriority="68" w:unhideWhenUsed="0"/>
+    <w:lsdException w:name="Medium Grid 3 Accent 5" w:semiHidden="0" w:uiPriority="69" w:unhideWhenUsed="0"/>
+    <w:lsdException w:name="Dark List Accent 5" w:semiHidden="0" w:uiPriority="70" w:unhideWhenUsed="0"/>
+    <w:lsdException w:name="Colorful Shading Accent 5" w:semiHidden="0" w:uiPriority="71" w:unhideWhenUsed="0"/>
+    <w:lsdException w:name="Colorful List Accent 5" w:semiHidden="0" w:uiPriority="72" w:unhideWhenUsed="0"/>
+    <w:lsdException w:name="Colorful Grid Accent 5" w:semiHidden="0" w:uiPriority="73" w:unhideWhenUsed="0"/>
+    <w:lsdException w:name="Light Shading Accent 6" w:semiHidden="0" w:uiPriority="60" w:unhideWhenUsed="0"/>
+    <w:lsdException w:name="Light List Accent 6" w:semiHidden="0" w:uiPriority="61" w:unhideWhenUsed="0"/>
+    <w:lsdException w:name="Light Grid Accent 6" w:semiHidden="0" w:uiPriority="62" w:unhideWhenUsed="0"/>
+    <w:lsdException w:name="Medium Shading 1 Accent 6" w:semiHidden="0" w:uiPriority="63" w:unhideWhenUsed="0"/>
+    <w:lsdException w:name="Medium Shading 2 Accent 6" w:semiHidden="0" w:uiPriority="64" w:unhideWhenUsed="0"/>
+    <w:lsdException w:name="Medium List 1 Accent 6" w:semiHidden="0" w:uiPriority="65" w:unhideWhenUsed="0"/>
+    <w:lsdException w:name="Medium List 2 Accent 6" w:semiHidden="0" w:uiPriority="66" w:unhideWhenUsed="0"/>
+    <w:lsdException w:name="Medium Grid 1 Accent 6" w:semiHidden="0" w:uiPriority="67" w:unhideWhenUsed="0"/>
+    <w:lsdException w:name="Medium Grid 2 Accent 6" w:semiHidden="0" w:uiPriority="68" w:unhideWhenUsed="0"/>
+    <w:lsdException w:name="Medium Grid 3 Accent 6" w:semiHidden="0" w:uiPriority="69" w:unhideWhenUsed="0"/>
+    <w:lsdException w:name="Dark List Accent 6" w:semiHidden="0" w:uiPriority="70" w:unhideWhenUsed="0"/>
+    <w:lsdException w:name="Colorful Shading Accent 6" w:semiHidden="0" w:uiPriority="71" w:unhideWhenUsed="0"/>
+    <w:lsdException w:name="Colorful List Accent 6" w:semiHidden="0" w:uiPriority="72" w:unhideWhenUsed="0"/>
+    <w:lsdException w:name="Colorful Grid Accent 6" w:semiHidden="0" w:uiPriority="73" w:unhideWhenUsed="0"/>
+    <w:lsdException w:name="Subtle Emphasis" w:semiHidden="0" w:uiPriority="19" w:unhideWhenUsed="0" w:qFormat="1"/>
+    <w:lsdException w:name="Intense Emphasis" w:semiHidden="0" w:uiPriority="21" w:unhideWhenUsed="0" w:qFormat="1"/>
+    <w:lsdException w:name="Subtle Reference" w:semiHidden="0" w:uiPriority="31" w:unhideWhenUsed="0" w:qFormat="1"/>
+    <w:lsdException w:name="Intense Reference" w:semiHidden="0" w:uiPriority="32" w:unhideWhenUsed="0" w:qFormat="1"/>
+    <w:lsdException w:name="Book Title" w:semiHidden="0" w:uiPriority="33" w:unhideWhenUsed="0" w:qFormat="1"/>
+    <w:lsdException w:name="Bibliography" w:uiPriority="37"/>
+    <w:lsdException w:name="TOC Heading" w:uiPriority="39" w:qFormat="1"/>
+  </w:latentStyles>
+  <w:style w:type="paragraph" w:default="1" w:styleId="Normal">
+    <w:name w:val="Normal"/>
+    <w:qFormat/>
+  </w:style>
+  <w:style w:type="character" w:default="1" w:styleId="Fuentedeprrafopredeter">
+    <w:name w:val="Default Paragraph Font"/>
+    <w:uiPriority w:val="1"/>
+    <w:semiHidden/>
+    <w:unhideWhenUsed/>
+  </w:style>
+  <w:style w:type="table" w:default="1" w:styleId="Tablanormal">
+    <w:name w:val="Normal Table"/>
+    <w:uiPriority w:val="99"/>
+    <w:semiHidden/>
+    <w:unhideWhenUsed/>
+    <w:tblPr>
+      <w:tblInd w:w="0" w:type="dxa"/>
+      <w:tblCellMar>
+        <w:top w:w="0" w:type="dxa"/>
+        <w:left w:w="108" w:type="dxa"/>
+        <w:bottom w:w="0" w:type="dxa"/>
+        <w:right w:w="108" w:type="dxa"/>
+      </w:tblCellMar>
+    </w:tblPr>
+  </w:style>
+  <w:style w:type="numbering" w:default="1" w:styleId="Sinlista">
+    <w:name w:val="No List"/>
+    <w:uiPriority w:val="99"/>
+    <w:semiHidden/>
+    <w:unhideWhenUsed/>
+  </w:style>
+  <w:style w:type="paragraph" w:styleId="Prrafodelista">
+    <w:name w:val="List Paragraph"/>
+    <w:basedOn w:val="Normal"/>
+    <w:uiPriority w:val="34"/>
+    <w:qFormat/>
+    <w:rsid w:val="00443D12"/>
+    <w:pPr>
+      <w:ind w:left="720"/>
+      <w:contextualSpacing/>
+    </w:pPr>
+  </w:style>
+</w:styles>
+</file>
+
+<file path=word/stylesWithEffects.xml><?xml version="1.0" encoding="utf-8"?>
+<w:styles xmlns:wpc="http://schemas.microsoft.com/office/word/2010/wordprocessingCanvas" xmlns:mc="http://schemas.openxmlformats.org/markup-compatibility/2006" xmlns:o="urn:schemas-microsoft-com:office:office" xmlns:r="http://schemas.openxmlformats.org/officeDocument/2006/relationships" xmlns:m="http://schemas.openxmlformats.org/officeDocument/2006/math" xmlns:v="urn:schemas-microsoft-com:vml" xmlns:wp14="http://schemas.microsoft.com/office/word/2010/wordprocessingDrawing" xmlns:wp="http://schemas.openxmlformats.org/drawingml/2006/wordprocessingDrawing" xmlns:w10="urn:schemas-microsoft-com:office:word" xmlns:w="http://schemas.openxmlformats.org/wordprocessingml/2006/main" xmlns:w14="http://schemas.microsoft.com/office/word/2010/wordml" xmlns:wpg="http://schemas.microsoft.com/office/word/2010/wordprocessingGroup" xmlns:wpi="http://schemas.microsoft.com/office/word/2010/wordprocessingInk" xmlns:wne="http://schemas.microsoft.com/office/word/2006/wordml" xmlns:wps="http://schemas.microsoft.com/office/word/2010/wordprocessingShape" mc:Ignorable="w14 wp14">
+  <w:docDefaults>
+    <w:rPrDefault>
+      <w:rPr>
+        <w:rFonts w:asciiTheme="minorHAnsi" w:eastAsiaTheme="minorHAnsi" w:hAnsiTheme="minorHAnsi" w:cstheme="minorBidi"/>
+        <w:sz w:val="24"/>
+        <w:szCs w:val="24"/>
+        <w:lang w:val="es-ES" w:eastAsia="en-US" w:bidi="ar-SA"/>
+      </w:rPr>
+    </w:rPrDefault>
+    <w:pPrDefault/>
+  </w:docDefaults>
+  <w:latentStyles w:defLockedState="0" w:defUIPriority="99" w:defSemiHidden="1" w:defUnhideWhenUsed="1" w:defQFormat="0" w:count="267">
+    <w:lsdException w:name="Normal" w:semiHidden="0" w:uiPriority="0" w:unhideWhenUsed="0" w:qFormat="1"/>
+    <w:lsdException w:name="heading 1" w:semiHidden="0" w:uiPriority="9" w:unhideWhenUsed="0" w:qFormat="1"/>
+    <w:lsdException w:name="heading 2" w:uiPriority="9" w:qFormat="1"/>
+    <w:lsdException w:name="heading 3" w:uiPriority="9" w:qFormat="1"/>
+    <w:lsdException w:name="heading 4" w:uiPriority="9" w:qFormat="1"/>
+    <w:lsdException w:name="heading 5" w:uiPriority="9" w:qFormat="1"/>
+    <w:lsdException w:name="heading 6" w:uiPriority="9" w:qFormat="1"/>
+    <w:lsdException w:name="heading 7" w:uiPriority="9" w:qFormat="1"/>
+    <w:lsdException w:name="heading 8" w:uiPriority="9" w:qFormat="1"/>
+    <w:lsdException w:name="heading 9" w:uiPriority="9" w:qFormat="1"/>
+    <w:lsdException w:name="toc 1" w:uiPriority="39"/>
+    <w:lsdException w:name="toc 2" w:uiPriority="39"/>
+    <w:lsdException w:name="toc 3" w:uiPriority="39"/>
+    <w:lsdException w:name="toc 4" w:uiPriority="39"/>
+    <w:lsdException w:name="toc 5" w:uiPriority="39"/>
+    <w:lsdException w:name="toc 6" w:uiPriority="39"/>
+    <w:lsdException w:name="toc 7" w:uiPriority="39"/>
+    <w:lsdException w:name="toc 8" w:uiPriority="39"/>
+    <w:lsdException w:name="toc 9" w:uiPriority="39"/>
+    <w:lsdException w:name="caption" w:uiPriority="35" w:qFormat="1"/>
+    <w:lsdException w:name="Title" w:semiHidden="0" w:uiPriority="10" w:unhideWhenUsed="0" w:qFormat="1"/>
+    <w:lsdException w:name="Default Paragraph Font" w:uiPriority="1"/>
+    <w:lsdException w:name="Subtitle" w:semiHidden="0" w:uiPriority="11" w:unhideWhenUsed="0" w:qFormat="1"/>
+    <w:lsdException w:name="Strong" w:semiHidden="0" w:uiPriority="22" w:unhideWhenUsed="0" w:qFormat="1"/>
+    <w:lsdException w:name="Emphasis" w:semiHidden="0" w:uiPriority="20" w:unhideWhenUsed="0" w:qFormat="1"/>
+    <w:lsdException w:name="Table Grid" w:semiHidden="0" w:uiPriority="39" w:unhideWhenUsed="0"/>
+    <w:lsdException w:name="Placeholder Text" w:unhideWhenUsed="0"/>
+    <w:lsdException w:name="No Spacing" w:semiHidden="0" w:uiPriority="1" w:unhideWhenUsed="0" w:qFormat="1"/>
+    <w:lsdException w:name="Light Shading" w:semiHidden="0" w:uiPriority="60" w:unhideWhenUsed="0"/>
+    <w:lsdException w:name="Light List" w:semiHidden="0" w:uiPriority="61" w:unhideWhenUsed="0"/>
+    <w:lsdException w:name="Light Grid" w:semiHidden="0" w:uiPriority="62" w:unhideWhenUsed="0"/>
+    <w:lsdException w:name="Medium Shading 1" w:semiHidden="0" w:uiPriority="63" w:unhideWhenUsed="0"/>
+    <w:lsdException w:name="Medium Shading 2" w:semiHidden="0" w:uiPriority="64" w:unhideWhenUsed="0"/>
+    <w:lsdException w:name="Medium List 1" w:semiHidden="0" w:uiPriority="65" w:unhideWhenUsed="0"/>
+    <w:lsdException w:name="Medium List 2" w:semiHidden="0" w:uiPriority="66" w:unhideWhenUsed="0"/>
+    <w:lsdException w:name="Medium Grid 1" w:semiHidden="0" w:uiPriority="67" w:unhideWhenUsed="0"/>
+    <w:lsdException w:name="Medium Grid 2" w:semiHidden="0" w:uiPriority="68" w:unhideWhenUsed="0"/>
+    <w:lsdException w:name="Medium Grid 3" w:semiHidden="0" w:uiPriority="69" w:unhideWhenUsed="0"/>
+    <w:lsdException w:name="Dark List" w:semiHidden="0" w:uiPriority="70" w:unhideWhenUsed="0"/>
+    <w:lsdException w:name="Colorful Shading" w:semiHidden="0" w:uiPriority="71" w:unhideWhenUsed="0"/>
+    <w:lsdException w:name="Colorful List" w:semiHidden="0" w:uiPriority="72" w:unhideWhenUsed="0"/>
+    <w:lsdException w:name="Colorful Grid" w:semiHidden="0" w:uiPriority="73" w:unhideWhenUsed="0"/>
+    <w:lsdException w:name="Light Shading Accent 1" w:semiHidden="0" w:uiPriority="60" w:unhideWhenUsed="0"/>
+    <w:lsdException w:name="Light List Accent 1" w:semiHidden="0" w:uiPriority="61" w:unhideWhenUsed="0"/>
+    <w:lsdException w:name="Light Grid Accent 1" w:semiHidden="0" w:uiPriority="62" w:unhideWhenUsed="0"/>
+    <w:lsdException w:name="Medium Shading 1 Accent 1" w:semiHidden="0" w:uiPriority="63" w:unhideWhenUsed="0"/>
+    <w:lsdException w:name="Medium Shading 2 Accent 1" w:semiHidden="0" w:uiPriority="64" w:unhideWhenUsed="0"/>
+    <w:lsdException w:name="Medium List 1 Accent 1" w:semiHidden="0" w:uiPriority="65" w:unhideWhenUsed="0"/>
+    <w:lsdException w:name="Revision" w:unhideWhenUsed="0"/>
+    <w:lsdException w:name="List Paragraph" w:semiHidden="0" w:uiPriority="34" w:unhideWhenUsed="0" w:qFormat="1"/>
+    <w:lsdException w:name="Quote" w:semiHidden="0" w:uiPriority="29" w:unhideWhenUsed="0" w:qFormat="1"/>
+    <w:lsdException w:name="Intense Quote" w:semiHidden="0" w:uiPriority="30" w:unhideWhenUsed="0" w:qFormat="1"/>
+    <w:lsdException w:name="Medium List 2 Accent 1" w:semiHidden="0" w:uiPriority="66" w:unhideWhenUsed="0"/>
+    <w:lsdException w:name="Medium Grid 1 Accent 1" w:semiHidden="0" w:uiPriority="67" w:unhideWhenUsed="0"/>
+    <w:lsdException w:name="Medium Grid 2 Accent 1" w:semiHidden="0" w:uiPriority="68" w:unhideWhenUsed="0"/>
+    <w:lsdException w:name="Medium Grid 3 Accent 1" w:semiHidden="0" w:uiPriority="69" w:unhideWhenUsed="0"/>
+    <w:lsdException w:name="Dark List Accent 1" w:semiHidden="0" w:uiPriority="70" w:unhideWhenUsed="0"/>
+    <w:lsdException w:name="Colorful Shading Accent 1" w:semiHidden="0" w:uiPriority="71" w:unhideWhenUsed="0"/>
+    <w:lsdException w:name="Colorful List Accent 1" w:semiHidden="0" w:uiPriority="72" w:unhideWhenUsed="0"/>
+    <w:lsdException w:name="Colorful Grid Accent 1" w:semiHidden="0" w:uiPriority="73" w:unhideWhenUsed="0"/>
+    <w:lsdException w:name="Light Shading Accent 2" w:semiHidden="0" w:uiPriority="60" w:unhideWhenUsed="0"/>
+    <w:lsdException w:name="Light List Accent 2" w:semiHidden="0" w:uiPriority="61" w:unhideWhenUsed="0"/>
+    <w:lsdException w:name="Light Grid Accent 2" w:semiHidden="0" w:uiPriority="62" w:unhideWhenUsed="0"/>
+    <w:lsdException w:name="Medium Shading 1 Accent 2" w:semiHidden="0" w:uiPriority="63" w:unhideWhenUsed="0"/>
+    <w:lsdException w:name="Medium Shading 2 Accent 2" w:semiHidden="0" w:uiPriority="64" w:unhideWhenUsed="0"/>
+    <w:lsdException w:name="Medium List 1 Accent 2" w:semiHidden="0" w:uiPriority="65" w:unhideWhenUsed="0"/>
+    <w:lsdException w:name="Medium List 2 Accent 2" w:semiHidden="0" w:uiPriority="66" w:unhideWhenUsed="0"/>
+    <w:lsdException w:name="Medium Grid 1 Accent 2" w:semiHidden="0" w:uiPriority="67" w:unhideWhenUsed="0"/>
+    <w:lsdException w:name="Medium Grid 2 Accent 2" w:semiHidden="0" w:uiPriority="68" w:unhideWhenUsed="0"/>
+    <w:lsdException w:name="Medium Grid 3 Accent 2" w:semiHidden="0" w:uiPriority="69" w:unhideWhenUsed="0"/>
+    <w:lsdException w:name="Dark List Accent 2" w:semiHidden="0" w:uiPriority="70" w:unhideWhenUsed="0"/>
+    <w:lsdException w:name="Colorful Shading Accent 2" w:semiHidden="0" w:uiPriority="71" w:unhideWhenUsed="0"/>
+    <w:lsdException w:name="Colorful List Accent 2" w:semiHidden="0" w:uiPriority="72" w:unhideWhenUsed="0"/>
+    <w:lsdException w:name="Colorful Grid Accent 2" w:semiHidden="0" w:uiPriority="73" w:unhideWhenUsed="0"/>
+    <w:lsdException w:name="Light Shading Accent 3" w:semiHidden="0" w:uiPriority="60" w:unhideWhenUsed="0"/>
+    <w:lsdException w:name="Light List Accent 3" w:semiHidden="0" w:uiPriority="61" w:unhideWhenUsed="0"/>
+    <w:lsdException w:name="Light Grid Accent 3" w:semiHidden="0" w:uiPriority="62" w:unhideWhenUsed="0"/>
+    <w:lsdException w:name="Medium Shading 1 Accent 3" w:semiHidden="0" w:uiPriority="63" w:unhideWhenUsed="0"/>
+    <w:lsdException w:name="Medium Shading 2 Accent 3" w:semiHidden="0" w:uiPriority="64" w:unhideWhenUsed="0"/>
+    <w:lsdException w:name="Medium List 1 Accent 3" w:semiHidden="0" w:uiPriority="65" w:unhideWhenUsed="0"/>
+    <w:lsdException w:name="Medium List 2 Accent 3" w:semiHidden="0" w:uiPriority="66" w:unhideWhenUsed="0"/>
+    <w:lsdException w:name="Medium Grid 1 Accent 3" w:semiHidden="0" w:uiPriority="67" w:unhideWhenUsed="0"/>
+    <w:lsdException w:name="Medium Grid 2 Accent 3" w:semiHidden="0" w:uiPriority="68" w:unhideWhenUsed="0"/>
+    <w:lsdException w:name="Medium Grid 3 Accent 3" w:semiHidden="0" w:uiPriority="69" w:unhideWhenUsed="0"/>
+    <w:lsdException w:name="Dark List Accent 3" w:semiHidden="0" w:uiPriority="70" w:unhideWhenUsed="0"/>
+    <w:lsdException w:name="Colorful Shading Accent 3" w:semiHidden="0" w:uiPriority="71" w:unhideWhenUsed="0"/>
+    <w:lsdException w:name="Colorful List Accent 3" w:semiHidden="0" w:uiPriority="72" w:unhideWhenUsed="0"/>
+    <w:lsdException w:name="Colorful Grid Accent 3" w:semiHidden="0" w:uiPriority="73" w:unhideWhenUsed="0"/>
+    <w:lsdException w:name="Light Shading Accent 4" w:semiHidden="0" w:uiPriority="60" w:unhideWhenUsed="0"/>
+    <w:lsdException w:name="Light List Accent 4" w:semiHidden="0" w:uiPriority="61" w:unhideWhenUsed="0"/>
+    <w:lsdException w:name="Light Grid Accent 4" w:semiHidden="0" w:uiPriority="62" w:unhideWhenUsed="0"/>
+    <w:lsdException w:name="Medium Shading 1 Accent 4" w:semiHidden="0" w:uiPriority="63" w:unhideWhenUsed="0"/>
+    <w:lsdException w:name="Medium Shading 2 Accent 4" w:semiHidden="0" w:uiPriority="64" w:unhideWhenUsed="0"/>
+    <w:lsdException w:name="Medium List 1 Accent 4" w:semiHidden="0" w:uiPriority="65" w:unhideWhenUsed="0"/>
+    <w:lsdException w:name="Medium List 2 Accent 4" w:semiHidden="0" w:uiPriority="66" w:unhideWhenUsed="0"/>
+    <w:lsdException w:name="Medium Grid 1 Accent 4" w:semiHidden="0" w:uiPriority="67" w:unhideWhenUsed="0"/>
+    <w:lsdException w:name="Medium Grid 2 Accent 4" w:semiHidden="0" w:uiPriority="68" w:unhideWhenUsed="0"/>
+    <w:lsdException w:name="Medium Grid 3 Accent 4" w:semiHidden="0" w:uiPriority="69" w:unhideWhenUsed="0"/>
+    <w:lsdException w:name="Dark List Accent 4" w:semiHidden="0" w:uiPriority="70" w:unhideWhenUsed="0"/>
+    <w:lsdException w:name="Colorful Shading Accent 4" w:semiHidden="0" w:uiPriority="71" w:unhideWhenUsed="0"/>
+    <w:lsdException w:name="Colorful List Accent 4" w:semiHidden="0" w:uiPriority="72" w:unhideWhenUsed="0"/>
+    <w:lsdException w:name="Colorful Grid Accent 4" w:semiHidden="0" w:uiPriority="73" w:unhideWhenUsed="0"/>
+    <w:lsdException w:name="Light Shading Accent 5" w:semiHidden="0" w:uiPriority="60" w:unhideWhenUsed="0"/>
+    <w:lsdException w:name="Light List Accent 5" w:semiHidden="0" w:uiPriority="61" w:unhideWhenUsed="0"/>
+    <w:lsdException w:name="Light Grid Accent 5" w:semiHidden="0" w:uiPriority="62" w:unhideWhenUsed="0"/>
+    <w:lsdException w:name="Medium Shading 1 Accent 5" w:semiHidden="0" w:uiPriority="63" w:unhideWhenUsed="0"/>
+    <w:lsdException w:name="Medium Shading 2 Accent 5" w:semiHidden="0" w:uiPriority="64" w:unhideWhenUsed="0"/>
+    <w:lsdException w:name="Medium List 1 Accent 5" w:semiHidden="0" w:uiPriority="65" w:unhideWhenUsed="0"/>
+    <w:lsdException w:name="Medium List 2 Accent 5" w:semiHidden="0" w:uiPriority="66" w:unhideWhenUsed="0"/>
+    <w:lsdException w:name="Medium Grid 1 Accent 5" w:semiHidden="0" w:uiPriority="67" w:unhideWhenUsed="0"/>
+    <w:lsdException w:name="Medium Grid 2 Accent 5" w:semiHidden="0" w:uiPriority="68" w:unhideWhenUsed="0"/>
+    <w:lsdException w:name="Medium Grid 3 Accent 5" w:semiHidden="0" w:uiPriority="69" w:unhideWhenUsed="0"/>
+    <w:lsdException w:name="Dark List Accent 5" w:semiHidden="0" w:uiPriority="70" w:unhideWhenUsed="0"/>
+    <w:lsdException w:name="Colorful Shading Accent 5" w:semiHidden="0" w:uiPriority="71" w:unhideWhenUsed="0"/>
+    <w:lsdException w:name="Colorful List Accent 5" w:semiHidden="0" w:uiPriority="72" w:unhideWhenUsed="0"/>
+    <w:lsdException w:name="Colorful Grid Accent 5" w:semiHidden="0" w:uiPriority="73" w:unhideWhenUsed="0"/>
+    <w:lsdException w:name="Light Shading Accent 6" w:semiHidden="0" w:uiPriority="60" w:unhideWhenUsed="0"/>
+    <w:lsdException w:name="Light List Accent 6" w:semiHidden="0" w:uiPriority="61" w:unhideWhenUsed="0"/>
+    <w:lsdException w:name="Light Grid Accent 6" w:semiHidden="0" w:uiPriority="62" w:unhideWhenUsed="0"/>
+    <w:lsdException w:name="Medium Shading 1 Accent 6" w:semiHidden="0" w:uiPriority="63" w:unhideWhenUsed="0"/>
+    <w:lsdException w:name="Medium Shading 2 Accent 6" w:semiHidden="0" w:uiPriority="64" w:unhideWhenUsed="0"/>
+    <w:lsdException w:name="Medium List 1 Accent 6" w:semiHidden="0" w:uiPriority="65" w:unhideWhenUsed="0"/>
+    <w:lsdException w:name="Medium List 2 Accent 6" w:semiHidden="0" w:uiPriority="66" w:unhideWhenUsed="0"/>
+    <w:lsdException w:name="Medium Grid 1 Accent 6" w:semiHidden="0" w:uiPriority="67" w:unhideWhenUsed="0"/>
+    <w:lsdException w:name="Medium Grid 2 Accent 6" w:semiHidden="0" w:uiPriority="68" w:unhideWhenUsed="0"/>
+    <w:lsdException w:name="Medium Grid 3 Accent 6" w:semiHidden="0" w:uiPriority="69" w:unhideWhenUsed="0"/>
+    <w:lsdException w:name="Dark List Accent 6" w:semiHidden="0" w:uiPriority="70" w:unhideWhenUsed="0"/>
+    <w:lsdException w:name="Colorful Shading Accent 6" w:semiHidden="0" w:uiPriority="71" w:unhideWhenUsed="0"/>
+    <w:lsdException w:name="Colorful List Accent 6" w:semiHidden="0" w:uiPriority="72" w:unhideWhenUsed="0"/>
+    <w:lsdException w:name="Colorful Grid Accent 6" w:semiHidden="0" w:uiPriority="73" w:unhideWhenUsed="0"/>
+    <w:lsdException w:name="Subtle Emphasis" w:semiHidden="0" w:uiPriority="19" w:unhideWhenUsed="0" w:qFormat="1"/>
+    <w:lsdException w:name="Intense Emphasis" w:semiHidden="0" w:uiPriority="21" w:unhideWhenUsed="0" w:qFormat="1"/>
+    <w:lsdException w:name="Subtle Reference" w:semiHidden="0" w:uiPriority="31" w:unhideWhenUsed="0" w:qFormat="1"/>
+    <w:lsdException w:name="Intense Reference" w:semiHidden="0" w:uiPriority="32" w:unhideWhenUsed="0" w:qFormat="1"/>
+    <w:lsdException w:name="Book Title" w:semiHidden="0" w:uiPriority="33" w:unhideWhenUsed="0" w:qFormat="1"/>
+    <w:lsdException w:name="Bibliography" w:uiPriority="37"/>
+    <w:lsdException w:name="TOC Heading" w:uiPriority="39" w:qFormat="1"/>
   </w:latentStyles>
   <w:style w:type="paragraph" w:default="1" w:styleId="Normal">
     <w:name w:val="Normal"/>
@@ -2210,7 +3357,7 @@
   <a:extraClrSchemeLst/>
   <a:extLst>
     <a:ext uri="{05A4C25C-085E-4340-85A3-A5531E510DB2}">
-      <thm15:themeFamily xmlns:thm15="http://schemas.microsoft.com/office/thememl/2012/main" name="Office Theme" id="{62F939B6-93AF-4DB8-9C6B-D6C7DFDC589F}" vid="{4A3C46E8-61CC-4603-A589-7422A47A8E4A}"/>
+      <thm15:themeFamily xmlns:thm15="http://schemas.microsoft.com/office/thememl/2012/main" xmlns="" name="Office Theme" id="{62F939B6-93AF-4DB8-9C6B-D6C7DFDC589F}" vid="{4A3C46E8-61CC-4603-A589-7422A47A8E4A}"/>
     </a:ext>
   </a:extLst>
 </a:theme>

</xml_diff>